<commit_message>
+Terminado manual de usuario
</commit_message>
<xml_diff>
--- a/E3_PF_DavidMoreno/Documentacion/Manual de usuario.docx
+++ b/E3_PF_DavidMoreno/Documentacion/Manual de usuario.docx
@@ -4,11 +4,1179 @@
   <w:body>
     <w:p>
       <w:pPr>
+        <w:jc w:val="center"/>
+        <w:rPr>
+          <w:color w:val="4472C4" w:themeColor="accent1"/>
+          <w:sz w:val="96"/>
+          <w:szCs w:val="96"/>
+        </w:rPr>
+      </w:pPr>
+    </w:p>
+    <w:p>
+      <w:pPr>
+        <w:jc w:val="center"/>
+        <w:rPr>
+          <w:color w:val="4472C4" w:themeColor="accent1"/>
+          <w:sz w:val="96"/>
+          <w:szCs w:val="96"/>
+        </w:rPr>
+      </w:pPr>
+    </w:p>
+    <w:p>
+      <w:pPr>
+        <w:jc w:val="center"/>
+        <w:rPr>
+          <w:color w:val="4472C4" w:themeColor="accent1"/>
+          <w:sz w:val="96"/>
+          <w:szCs w:val="96"/>
+        </w:rPr>
+      </w:pPr>
+    </w:p>
+    <w:p>
+      <w:pPr>
+        <w:jc w:val="center"/>
+        <w:rPr>
+          <w:color w:val="4472C4" w:themeColor="accent1"/>
+          <w:sz w:val="96"/>
+          <w:szCs w:val="96"/>
+          <w14:shadow w14:blurRad="38100" w14:dist="25400" w14:dir="5400000" w14:sx="100000" w14:sy="100000" w14:kx="0" w14:ky="0" w14:algn="ctr">
+            <w14:srgbClr w14:val="6E747A">
+              <w14:alpha w14:val="57000"/>
+            </w14:srgbClr>
+          </w14:shadow>
+          <w14:textOutline w14:w="0" w14:cap="flat" w14:cmpd="sng" w14:algn="ctr">
+            <w14:noFill/>
+            <w14:prstDash w14:val="solid"/>
+            <w14:round/>
+          </w14:textOutline>
+        </w:rPr>
+      </w:pPr>
+      <w:r>
+        <w:rPr>
+          <w:color w:val="4472C4" w:themeColor="accent1"/>
+          <w:sz w:val="96"/>
+          <w:szCs w:val="96"/>
+          <w14:shadow w14:blurRad="38100" w14:dist="25400" w14:dir="5400000" w14:sx="100000" w14:sy="100000" w14:kx="0" w14:ky="0" w14:algn="ctr">
+            <w14:srgbClr w14:val="6E747A">
+              <w14:alpha w14:val="57000"/>
+            </w14:srgbClr>
+          </w14:shadow>
+          <w14:textOutline w14:w="0" w14:cap="flat" w14:cmpd="sng" w14:algn="ctr">
+            <w14:noFill/>
+            <w14:prstDash w14:val="solid"/>
+            <w14:round/>
+          </w14:textOutline>
+        </w:rPr>
+        <w:t xml:space="preserve">Manual de usuario </w:t>
+      </w:r>
+    </w:p>
+    <w:p>
+      <w:pPr>
+        <w:jc w:val="center"/>
+        <w:rPr>
+          <w:color w:val="4472C4" w:themeColor="accent1"/>
+          <w:sz w:val="96"/>
+          <w:szCs w:val="96"/>
+          <w14:shadow w14:blurRad="38100" w14:dist="25400" w14:dir="5400000" w14:sx="100000" w14:sy="100000" w14:kx="0" w14:ky="0" w14:algn="ctr">
+            <w14:srgbClr w14:val="6E747A">
+              <w14:alpha w14:val="57000"/>
+            </w14:srgbClr>
+          </w14:shadow>
+          <w14:textOutline w14:w="0" w14:cap="flat" w14:cmpd="sng" w14:algn="ctr">
+            <w14:noFill/>
+            <w14:prstDash w14:val="solid"/>
+            <w14:round/>
+          </w14:textOutline>
+        </w:rPr>
+      </w:pPr>
+      <w:r>
+        <w:rPr>
+          <w:color w:val="4472C4" w:themeColor="accent1"/>
+          <w:sz w:val="96"/>
+          <w:szCs w:val="96"/>
+          <w14:shadow w14:blurRad="38100" w14:dist="25400" w14:dir="5400000" w14:sx="100000" w14:sy="100000" w14:kx="0" w14:ky="0" w14:algn="ctr">
+            <w14:srgbClr w14:val="6E747A">
+              <w14:alpha w14:val="57000"/>
+            </w14:srgbClr>
+          </w14:shadow>
+          <w14:textOutline w14:w="0" w14:cap="flat" w14:cmpd="sng" w14:algn="ctr">
+            <w14:noFill/>
+            <w14:prstDash w14:val="solid"/>
+            <w14:round/>
+          </w14:textOutline>
+        </w:rPr>
+        <w:t>-GALDI-</w:t>
+      </w:r>
+    </w:p>
+    <w:p>
+      <w:pPr>
+        <w:rPr>
+          <w:rFonts w:asciiTheme="majorHAnsi" w:eastAsiaTheme="majorEastAsia" w:hAnsiTheme="majorHAnsi" w:cstheme="majorBidi"/>
+          <w:color w:val="2F5496" w:themeColor="accent1" w:themeShade="BF"/>
+          <w:sz w:val="32"/>
+          <w:szCs w:val="32"/>
+        </w:rPr>
+      </w:pPr>
+      <w:r>
+        <w:br w:type="page"/>
+      </w:r>
+    </w:p>
+    <w:p>
+      <w:pPr>
         <w:pStyle w:val="Ttulo1"/>
       </w:pPr>
-      <w:r>
+    </w:p>
+    <w:sdt>
+      <w:sdtPr>
+        <w:id w:val="753481351"/>
+        <w:docPartObj>
+          <w:docPartGallery w:val="Table of Contents"/>
+          <w:docPartUnique/>
+        </w:docPartObj>
+      </w:sdtPr>
+      <w:sdtEndPr>
+        <w:rPr>
+          <w:rFonts w:asciiTheme="minorHAnsi" w:eastAsiaTheme="minorHAnsi" w:hAnsiTheme="minorHAnsi" w:cstheme="minorBidi"/>
+          <w:b/>
+          <w:bCs/>
+          <w:color w:val="auto"/>
+          <w:sz w:val="22"/>
+          <w:szCs w:val="22"/>
+          <w:lang w:eastAsia="en-US"/>
+        </w:rPr>
+      </w:sdtEndPr>
+      <w:sdtContent>
+        <w:p>
+          <w:pPr>
+            <w:pStyle w:val="TtuloTDC"/>
+          </w:pPr>
+          <w:r>
+            <w:t>Tabla de contenido</w:t>
+          </w:r>
+        </w:p>
+        <w:p>
+          <w:pPr>
+            <w:pStyle w:val="TDC1"/>
+            <w:tabs>
+              <w:tab w:val="right" w:leader="dot" w:pos="8494"/>
+            </w:tabs>
+            <w:rPr>
+              <w:rFonts w:eastAsiaTheme="minorEastAsia"/>
+              <w:noProof/>
+              <w:lang w:eastAsia="es-ES"/>
+            </w:rPr>
+          </w:pPr>
+          <w:r>
+            <w:fldChar w:fldCharType="begin"/>
+          </w:r>
+          <w:r>
+            <w:instrText xml:space="preserve"> TOC \o "1-3" \h \z \u </w:instrText>
+          </w:r>
+          <w:r>
+            <w:fldChar w:fldCharType="separate"/>
+          </w:r>
+          <w:hyperlink w:anchor="_Toc105331225" w:history="1">
+            <w:r>
+              <w:rPr>
+                <w:rStyle w:val="Hipervnculo"/>
+                <w:noProof/>
+              </w:rPr>
+              <w:t>Claves de usuario</w:t>
+            </w:r>
+            <w:r>
+              <w:rPr>
+                <w:noProof/>
+                <w:webHidden/>
+              </w:rPr>
+              <w:tab/>
+            </w:r>
+            <w:r>
+              <w:rPr>
+                <w:noProof/>
+                <w:webHidden/>
+              </w:rPr>
+              <w:fldChar w:fldCharType="begin"/>
+            </w:r>
+            <w:r>
+              <w:rPr>
+                <w:noProof/>
+                <w:webHidden/>
+              </w:rPr>
+              <w:instrText xml:space="preserve"> PAGEREF _Toc105331225 \h </w:instrText>
+            </w:r>
+            <w:r>
+              <w:rPr>
+                <w:noProof/>
+                <w:webHidden/>
+              </w:rPr>
+            </w:r>
+            <w:r>
+              <w:rPr>
+                <w:noProof/>
+                <w:webHidden/>
+              </w:rPr>
+              <w:fldChar w:fldCharType="separate"/>
+            </w:r>
+            <w:r>
+              <w:rPr>
+                <w:noProof/>
+                <w:webHidden/>
+              </w:rPr>
+              <w:t>3</w:t>
+            </w:r>
+            <w:r>
+              <w:rPr>
+                <w:noProof/>
+                <w:webHidden/>
+              </w:rPr>
+              <w:fldChar w:fldCharType="end"/>
+            </w:r>
+          </w:hyperlink>
+        </w:p>
+        <w:p>
+          <w:pPr>
+            <w:pStyle w:val="TDC1"/>
+            <w:tabs>
+              <w:tab w:val="right" w:leader="dot" w:pos="8494"/>
+            </w:tabs>
+            <w:rPr>
+              <w:rFonts w:eastAsiaTheme="minorEastAsia"/>
+              <w:noProof/>
+              <w:lang w:eastAsia="es-ES"/>
+            </w:rPr>
+          </w:pPr>
+          <w:hyperlink w:anchor="_Toc105331226" w:history="1">
+            <w:r>
+              <w:rPr>
+                <w:rStyle w:val="Hipervnculo"/>
+                <w:noProof/>
+              </w:rPr>
+              <w:t>Aplicación para usuario no administrador</w:t>
+            </w:r>
+            <w:r>
+              <w:rPr>
+                <w:noProof/>
+                <w:webHidden/>
+              </w:rPr>
+              <w:tab/>
+            </w:r>
+            <w:r>
+              <w:rPr>
+                <w:noProof/>
+                <w:webHidden/>
+              </w:rPr>
+              <w:fldChar w:fldCharType="begin"/>
+            </w:r>
+            <w:r>
+              <w:rPr>
+                <w:noProof/>
+                <w:webHidden/>
+              </w:rPr>
+              <w:instrText xml:space="preserve"> PAGEREF _Toc105331226 \h </w:instrText>
+            </w:r>
+            <w:r>
+              <w:rPr>
+                <w:noProof/>
+                <w:webHidden/>
+              </w:rPr>
+            </w:r>
+            <w:r>
+              <w:rPr>
+                <w:noProof/>
+                <w:webHidden/>
+              </w:rPr>
+              <w:fldChar w:fldCharType="separate"/>
+            </w:r>
+            <w:r>
+              <w:rPr>
+                <w:noProof/>
+                <w:webHidden/>
+              </w:rPr>
+              <w:t>3</w:t>
+            </w:r>
+            <w:r>
+              <w:rPr>
+                <w:noProof/>
+                <w:webHidden/>
+              </w:rPr>
+              <w:fldChar w:fldCharType="end"/>
+            </w:r>
+          </w:hyperlink>
+        </w:p>
+        <w:p>
+          <w:pPr>
+            <w:pStyle w:val="TDC2"/>
+            <w:tabs>
+              <w:tab w:val="right" w:leader="dot" w:pos="8494"/>
+            </w:tabs>
+            <w:rPr>
+              <w:rFonts w:eastAsiaTheme="minorEastAsia"/>
+              <w:noProof/>
+              <w:lang w:eastAsia="es-ES"/>
+            </w:rPr>
+          </w:pPr>
+          <w:hyperlink w:anchor="_Toc105331227" w:history="1">
+            <w:r>
+              <w:rPr>
+                <w:rStyle w:val="Hipervnculo"/>
+                <w:noProof/>
+              </w:rPr>
+              <w:t>Login</w:t>
+            </w:r>
+            <w:r>
+              <w:rPr>
+                <w:noProof/>
+                <w:webHidden/>
+              </w:rPr>
+              <w:tab/>
+            </w:r>
+            <w:r>
+              <w:rPr>
+                <w:noProof/>
+                <w:webHidden/>
+              </w:rPr>
+              <w:fldChar w:fldCharType="begin"/>
+            </w:r>
+            <w:r>
+              <w:rPr>
+                <w:noProof/>
+                <w:webHidden/>
+              </w:rPr>
+              <w:instrText xml:space="preserve"> PAGEREF _Toc105331227 \h </w:instrText>
+            </w:r>
+            <w:r>
+              <w:rPr>
+                <w:noProof/>
+                <w:webHidden/>
+              </w:rPr>
+            </w:r>
+            <w:r>
+              <w:rPr>
+                <w:noProof/>
+                <w:webHidden/>
+              </w:rPr>
+              <w:fldChar w:fldCharType="separate"/>
+            </w:r>
+            <w:r>
+              <w:rPr>
+                <w:noProof/>
+                <w:webHidden/>
+              </w:rPr>
+              <w:t>3</w:t>
+            </w:r>
+            <w:r>
+              <w:rPr>
+                <w:noProof/>
+                <w:webHidden/>
+              </w:rPr>
+              <w:fldChar w:fldCharType="end"/>
+            </w:r>
+          </w:hyperlink>
+        </w:p>
+        <w:p>
+          <w:pPr>
+            <w:pStyle w:val="TDC2"/>
+            <w:tabs>
+              <w:tab w:val="right" w:leader="dot" w:pos="8494"/>
+            </w:tabs>
+            <w:rPr>
+              <w:rFonts w:eastAsiaTheme="minorEastAsia"/>
+              <w:noProof/>
+              <w:lang w:eastAsia="es-ES"/>
+            </w:rPr>
+          </w:pPr>
+          <w:hyperlink w:anchor="_Toc105331228" w:history="1">
+            <w:r>
+              <w:rPr>
+                <w:rStyle w:val="Hipervnculo"/>
+                <w:noProof/>
+              </w:rPr>
+              <w:t>Panel de usuario</w:t>
+            </w:r>
+            <w:r>
+              <w:rPr>
+                <w:noProof/>
+                <w:webHidden/>
+              </w:rPr>
+              <w:tab/>
+            </w:r>
+            <w:r>
+              <w:rPr>
+                <w:noProof/>
+                <w:webHidden/>
+              </w:rPr>
+              <w:fldChar w:fldCharType="begin"/>
+            </w:r>
+            <w:r>
+              <w:rPr>
+                <w:noProof/>
+                <w:webHidden/>
+              </w:rPr>
+              <w:instrText xml:space="preserve"> PAGEREF _Toc105331228 \h </w:instrText>
+            </w:r>
+            <w:r>
+              <w:rPr>
+                <w:noProof/>
+                <w:webHidden/>
+              </w:rPr>
+            </w:r>
+            <w:r>
+              <w:rPr>
+                <w:noProof/>
+                <w:webHidden/>
+              </w:rPr>
+              <w:fldChar w:fldCharType="separate"/>
+            </w:r>
+            <w:r>
+              <w:rPr>
+                <w:noProof/>
+                <w:webHidden/>
+              </w:rPr>
+              <w:t>4</w:t>
+            </w:r>
+            <w:r>
+              <w:rPr>
+                <w:noProof/>
+                <w:webHidden/>
+              </w:rPr>
+              <w:fldChar w:fldCharType="end"/>
+            </w:r>
+          </w:hyperlink>
+        </w:p>
+        <w:p>
+          <w:pPr>
+            <w:pStyle w:val="TDC2"/>
+            <w:tabs>
+              <w:tab w:val="right" w:leader="dot" w:pos="8494"/>
+            </w:tabs>
+            <w:rPr>
+              <w:rFonts w:eastAsiaTheme="minorEastAsia"/>
+              <w:noProof/>
+              <w:lang w:eastAsia="es-ES"/>
+            </w:rPr>
+          </w:pPr>
+          <w:hyperlink w:anchor="_Toc105331229" w:history="1">
+            <w:r>
+              <w:rPr>
+                <w:rStyle w:val="Hipervnculo"/>
+                <w:noProof/>
+              </w:rPr>
+              <w:t>Caja</w:t>
+            </w:r>
+            <w:r>
+              <w:rPr>
+                <w:noProof/>
+                <w:webHidden/>
+              </w:rPr>
+              <w:tab/>
+            </w:r>
+            <w:r>
+              <w:rPr>
+                <w:noProof/>
+                <w:webHidden/>
+              </w:rPr>
+              <w:fldChar w:fldCharType="begin"/>
+            </w:r>
+            <w:r>
+              <w:rPr>
+                <w:noProof/>
+                <w:webHidden/>
+              </w:rPr>
+              <w:instrText xml:space="preserve"> PAGEREF _Toc105331229 \h </w:instrText>
+            </w:r>
+            <w:r>
+              <w:rPr>
+                <w:noProof/>
+                <w:webHidden/>
+              </w:rPr>
+            </w:r>
+            <w:r>
+              <w:rPr>
+                <w:noProof/>
+                <w:webHidden/>
+              </w:rPr>
+              <w:fldChar w:fldCharType="separate"/>
+            </w:r>
+            <w:r>
+              <w:rPr>
+                <w:noProof/>
+                <w:webHidden/>
+              </w:rPr>
+              <w:t>4</w:t>
+            </w:r>
+            <w:r>
+              <w:rPr>
+                <w:noProof/>
+                <w:webHidden/>
+              </w:rPr>
+              <w:fldChar w:fldCharType="end"/>
+            </w:r>
+          </w:hyperlink>
+        </w:p>
+        <w:p>
+          <w:pPr>
+            <w:pStyle w:val="TDC2"/>
+            <w:tabs>
+              <w:tab w:val="right" w:leader="dot" w:pos="8494"/>
+            </w:tabs>
+            <w:rPr>
+              <w:rFonts w:eastAsiaTheme="minorEastAsia"/>
+              <w:noProof/>
+              <w:lang w:eastAsia="es-ES"/>
+            </w:rPr>
+          </w:pPr>
+          <w:hyperlink w:anchor="_Toc105331230" w:history="1">
+            <w:r>
+              <w:rPr>
+                <w:rStyle w:val="Hipervnculo"/>
+                <w:noProof/>
+              </w:rPr>
+              <w:t>Inventario</w:t>
+            </w:r>
+            <w:r>
+              <w:rPr>
+                <w:noProof/>
+                <w:webHidden/>
+              </w:rPr>
+              <w:tab/>
+            </w:r>
+            <w:r>
+              <w:rPr>
+                <w:noProof/>
+                <w:webHidden/>
+              </w:rPr>
+              <w:fldChar w:fldCharType="begin"/>
+            </w:r>
+            <w:r>
+              <w:rPr>
+                <w:noProof/>
+                <w:webHidden/>
+              </w:rPr>
+              <w:instrText xml:space="preserve"> PAGEREF _Toc105331230 \h </w:instrText>
+            </w:r>
+            <w:r>
+              <w:rPr>
+                <w:noProof/>
+                <w:webHidden/>
+              </w:rPr>
+            </w:r>
+            <w:r>
+              <w:rPr>
+                <w:noProof/>
+                <w:webHidden/>
+              </w:rPr>
+              <w:fldChar w:fldCharType="separate"/>
+            </w:r>
+            <w:r>
+              <w:rPr>
+                <w:noProof/>
+                <w:webHidden/>
+              </w:rPr>
+              <w:t>7</w:t>
+            </w:r>
+            <w:r>
+              <w:rPr>
+                <w:noProof/>
+                <w:webHidden/>
+              </w:rPr>
+              <w:fldChar w:fldCharType="end"/>
+            </w:r>
+          </w:hyperlink>
+        </w:p>
+        <w:p>
+          <w:pPr>
+            <w:pStyle w:val="TDC1"/>
+            <w:tabs>
+              <w:tab w:val="right" w:leader="dot" w:pos="8494"/>
+            </w:tabs>
+            <w:rPr>
+              <w:rFonts w:eastAsiaTheme="minorEastAsia"/>
+              <w:noProof/>
+              <w:lang w:eastAsia="es-ES"/>
+            </w:rPr>
+          </w:pPr>
+          <w:hyperlink w:anchor="_Toc105331232" w:history="1">
+            <w:r>
+              <w:rPr>
+                <w:rStyle w:val="Hipervnculo"/>
+                <w:noProof/>
+              </w:rPr>
+              <w:t>Aplicación para usuario administrador</w:t>
+            </w:r>
+            <w:r>
+              <w:rPr>
+                <w:noProof/>
+                <w:webHidden/>
+              </w:rPr>
+              <w:tab/>
+            </w:r>
+            <w:r>
+              <w:rPr>
+                <w:noProof/>
+                <w:webHidden/>
+              </w:rPr>
+              <w:fldChar w:fldCharType="begin"/>
+            </w:r>
+            <w:r>
+              <w:rPr>
+                <w:noProof/>
+                <w:webHidden/>
+              </w:rPr>
+              <w:instrText xml:space="preserve"> PAGEREF _Toc105331232 \h </w:instrText>
+            </w:r>
+            <w:r>
+              <w:rPr>
+                <w:noProof/>
+                <w:webHidden/>
+              </w:rPr>
+            </w:r>
+            <w:r>
+              <w:rPr>
+                <w:noProof/>
+                <w:webHidden/>
+              </w:rPr>
+              <w:fldChar w:fldCharType="separate"/>
+            </w:r>
+            <w:r>
+              <w:rPr>
+                <w:noProof/>
+                <w:webHidden/>
+              </w:rPr>
+              <w:t>8</w:t>
+            </w:r>
+            <w:r>
+              <w:rPr>
+                <w:noProof/>
+                <w:webHidden/>
+              </w:rPr>
+              <w:fldChar w:fldCharType="end"/>
+            </w:r>
+          </w:hyperlink>
+        </w:p>
+        <w:p>
+          <w:pPr>
+            <w:pStyle w:val="TDC2"/>
+            <w:tabs>
+              <w:tab w:val="right" w:leader="dot" w:pos="8494"/>
+            </w:tabs>
+            <w:rPr>
+              <w:rFonts w:eastAsiaTheme="minorEastAsia"/>
+              <w:noProof/>
+              <w:lang w:eastAsia="es-ES"/>
+            </w:rPr>
+          </w:pPr>
+          <w:hyperlink w:anchor="_Toc105331233" w:history="1">
+            <w:r>
+              <w:rPr>
+                <w:rStyle w:val="Hipervnculo"/>
+                <w:noProof/>
+              </w:rPr>
+              <w:t>Panel de usuario administrador</w:t>
+            </w:r>
+            <w:r>
+              <w:rPr>
+                <w:noProof/>
+                <w:webHidden/>
+              </w:rPr>
+              <w:tab/>
+            </w:r>
+            <w:r>
+              <w:rPr>
+                <w:noProof/>
+                <w:webHidden/>
+              </w:rPr>
+              <w:fldChar w:fldCharType="begin"/>
+            </w:r>
+            <w:r>
+              <w:rPr>
+                <w:noProof/>
+                <w:webHidden/>
+              </w:rPr>
+              <w:instrText xml:space="preserve"> PAGEREF _Toc105331233 \h </w:instrText>
+            </w:r>
+            <w:r>
+              <w:rPr>
+                <w:noProof/>
+                <w:webHidden/>
+              </w:rPr>
+            </w:r>
+            <w:r>
+              <w:rPr>
+                <w:noProof/>
+                <w:webHidden/>
+              </w:rPr>
+              <w:fldChar w:fldCharType="separate"/>
+            </w:r>
+            <w:r>
+              <w:rPr>
+                <w:noProof/>
+                <w:webHidden/>
+              </w:rPr>
+              <w:t>8</w:t>
+            </w:r>
+            <w:r>
+              <w:rPr>
+                <w:noProof/>
+                <w:webHidden/>
+              </w:rPr>
+              <w:fldChar w:fldCharType="end"/>
+            </w:r>
+          </w:hyperlink>
+        </w:p>
+        <w:p>
+          <w:pPr>
+            <w:pStyle w:val="TDC2"/>
+            <w:tabs>
+              <w:tab w:val="right" w:leader="dot" w:pos="8494"/>
+            </w:tabs>
+            <w:rPr>
+              <w:rFonts w:eastAsiaTheme="minorEastAsia"/>
+              <w:noProof/>
+              <w:lang w:eastAsia="es-ES"/>
+            </w:rPr>
+          </w:pPr>
+          <w:hyperlink w:anchor="_Toc105331234" w:history="1">
+            <w:r>
+              <w:rPr>
+                <w:rStyle w:val="Hipervnculo"/>
+                <w:noProof/>
+              </w:rPr>
+              <w:t>Gestionar usuarios</w:t>
+            </w:r>
+            <w:r>
+              <w:rPr>
+                <w:noProof/>
+                <w:webHidden/>
+              </w:rPr>
+              <w:tab/>
+            </w:r>
+            <w:r>
+              <w:rPr>
+                <w:noProof/>
+                <w:webHidden/>
+              </w:rPr>
+              <w:fldChar w:fldCharType="begin"/>
+            </w:r>
+            <w:r>
+              <w:rPr>
+                <w:noProof/>
+                <w:webHidden/>
+              </w:rPr>
+              <w:instrText xml:space="preserve"> PAGEREF _Toc105331234 \h </w:instrText>
+            </w:r>
+            <w:r>
+              <w:rPr>
+                <w:noProof/>
+                <w:webHidden/>
+              </w:rPr>
+            </w:r>
+            <w:r>
+              <w:rPr>
+                <w:noProof/>
+                <w:webHidden/>
+              </w:rPr>
+              <w:fldChar w:fldCharType="separate"/>
+            </w:r>
+            <w:r>
+              <w:rPr>
+                <w:noProof/>
+                <w:webHidden/>
+              </w:rPr>
+              <w:t>9</w:t>
+            </w:r>
+            <w:r>
+              <w:rPr>
+                <w:noProof/>
+                <w:webHidden/>
+              </w:rPr>
+              <w:fldChar w:fldCharType="end"/>
+            </w:r>
+          </w:hyperlink>
+        </w:p>
+        <w:p>
+          <w:pPr>
+            <w:pStyle w:val="TDC3"/>
+            <w:tabs>
+              <w:tab w:val="right" w:leader="dot" w:pos="8494"/>
+            </w:tabs>
+            <w:rPr>
+              <w:rFonts w:eastAsiaTheme="minorEastAsia"/>
+              <w:noProof/>
+              <w:lang w:eastAsia="es-ES"/>
+            </w:rPr>
+          </w:pPr>
+          <w:hyperlink w:anchor="_Toc105331235" w:history="1">
+            <w:r>
+              <w:rPr>
+                <w:rStyle w:val="Hipervnculo"/>
+                <w:noProof/>
+              </w:rPr>
+              <w:t>Crear usuario</w:t>
+            </w:r>
+            <w:r>
+              <w:rPr>
+                <w:noProof/>
+                <w:webHidden/>
+              </w:rPr>
+              <w:tab/>
+            </w:r>
+            <w:r>
+              <w:rPr>
+                <w:noProof/>
+                <w:webHidden/>
+              </w:rPr>
+              <w:fldChar w:fldCharType="begin"/>
+            </w:r>
+            <w:r>
+              <w:rPr>
+                <w:noProof/>
+                <w:webHidden/>
+              </w:rPr>
+              <w:instrText xml:space="preserve"> PAGEREF _Toc105331235 \h </w:instrText>
+            </w:r>
+            <w:r>
+              <w:rPr>
+                <w:noProof/>
+                <w:webHidden/>
+              </w:rPr>
+            </w:r>
+            <w:r>
+              <w:rPr>
+                <w:noProof/>
+                <w:webHidden/>
+              </w:rPr>
+              <w:fldChar w:fldCharType="separate"/>
+            </w:r>
+            <w:r>
+              <w:rPr>
+                <w:noProof/>
+                <w:webHidden/>
+              </w:rPr>
+              <w:t>9</w:t>
+            </w:r>
+            <w:r>
+              <w:rPr>
+                <w:noProof/>
+                <w:webHidden/>
+              </w:rPr>
+              <w:fldChar w:fldCharType="end"/>
+            </w:r>
+          </w:hyperlink>
+        </w:p>
+        <w:p>
+          <w:pPr>
+            <w:pStyle w:val="TDC3"/>
+            <w:tabs>
+              <w:tab w:val="right" w:leader="dot" w:pos="8494"/>
+            </w:tabs>
+            <w:rPr>
+              <w:rFonts w:eastAsiaTheme="minorEastAsia"/>
+              <w:noProof/>
+              <w:lang w:eastAsia="es-ES"/>
+            </w:rPr>
+          </w:pPr>
+          <w:hyperlink w:anchor="_Toc105331236" w:history="1">
+            <w:r>
+              <w:rPr>
+                <w:rStyle w:val="Hipervnculo"/>
+                <w:noProof/>
+              </w:rPr>
+              <w:t>Eliminar usuario</w:t>
+            </w:r>
+            <w:r>
+              <w:rPr>
+                <w:noProof/>
+                <w:webHidden/>
+              </w:rPr>
+              <w:tab/>
+            </w:r>
+            <w:r>
+              <w:rPr>
+                <w:noProof/>
+                <w:webHidden/>
+              </w:rPr>
+              <w:fldChar w:fldCharType="begin"/>
+            </w:r>
+            <w:r>
+              <w:rPr>
+                <w:noProof/>
+                <w:webHidden/>
+              </w:rPr>
+              <w:instrText xml:space="preserve"> PAGEREF _Toc105331236 \h </w:instrText>
+            </w:r>
+            <w:r>
+              <w:rPr>
+                <w:noProof/>
+                <w:webHidden/>
+              </w:rPr>
+            </w:r>
+            <w:r>
+              <w:rPr>
+                <w:noProof/>
+                <w:webHidden/>
+              </w:rPr>
+              <w:fldChar w:fldCharType="separate"/>
+            </w:r>
+            <w:r>
+              <w:rPr>
+                <w:noProof/>
+                <w:webHidden/>
+              </w:rPr>
+              <w:t>10</w:t>
+            </w:r>
+            <w:r>
+              <w:rPr>
+                <w:noProof/>
+                <w:webHidden/>
+              </w:rPr>
+              <w:fldChar w:fldCharType="end"/>
+            </w:r>
+          </w:hyperlink>
+        </w:p>
+        <w:p>
+          <w:pPr>
+            <w:pStyle w:val="TDC3"/>
+            <w:tabs>
+              <w:tab w:val="right" w:leader="dot" w:pos="8494"/>
+            </w:tabs>
+            <w:rPr>
+              <w:rFonts w:eastAsiaTheme="minorEastAsia"/>
+              <w:noProof/>
+              <w:lang w:eastAsia="es-ES"/>
+            </w:rPr>
+          </w:pPr>
+          <w:hyperlink w:anchor="_Toc105331237" w:history="1">
+            <w:r>
+              <w:rPr>
+                <w:rStyle w:val="Hipervnculo"/>
+                <w:noProof/>
+              </w:rPr>
+              <w:t>Modificación de usuario</w:t>
+            </w:r>
+            <w:r>
+              <w:rPr>
+                <w:noProof/>
+                <w:webHidden/>
+              </w:rPr>
+              <w:tab/>
+            </w:r>
+            <w:r>
+              <w:rPr>
+                <w:noProof/>
+                <w:webHidden/>
+              </w:rPr>
+              <w:fldChar w:fldCharType="begin"/>
+            </w:r>
+            <w:r>
+              <w:rPr>
+                <w:noProof/>
+                <w:webHidden/>
+              </w:rPr>
+              <w:instrText xml:space="preserve"> PAGEREF _Toc105331237 \h </w:instrText>
+            </w:r>
+            <w:r>
+              <w:rPr>
+                <w:noProof/>
+                <w:webHidden/>
+              </w:rPr>
+            </w:r>
+            <w:r>
+              <w:rPr>
+                <w:noProof/>
+                <w:webHidden/>
+              </w:rPr>
+              <w:fldChar w:fldCharType="separate"/>
+            </w:r>
+            <w:r>
+              <w:rPr>
+                <w:noProof/>
+                <w:webHidden/>
+              </w:rPr>
+              <w:t>12</w:t>
+            </w:r>
+            <w:r>
+              <w:rPr>
+                <w:noProof/>
+                <w:webHidden/>
+              </w:rPr>
+              <w:fldChar w:fldCharType="end"/>
+            </w:r>
+          </w:hyperlink>
+        </w:p>
+        <w:p>
+          <w:pPr>
+            <w:pStyle w:val="TDC3"/>
+            <w:tabs>
+              <w:tab w:val="right" w:leader="dot" w:pos="8494"/>
+            </w:tabs>
+            <w:rPr>
+              <w:rFonts w:eastAsiaTheme="minorEastAsia"/>
+              <w:noProof/>
+              <w:lang w:eastAsia="es-ES"/>
+            </w:rPr>
+          </w:pPr>
+          <w:hyperlink w:anchor="_Toc105331238" w:history="1">
+            <w:r>
+              <w:rPr>
+                <w:rStyle w:val="Hipervnculo"/>
+                <w:noProof/>
+              </w:rPr>
+              <w:t>Introducir productos</w:t>
+            </w:r>
+            <w:r>
+              <w:rPr>
+                <w:noProof/>
+                <w:webHidden/>
+              </w:rPr>
+              <w:tab/>
+            </w:r>
+            <w:r>
+              <w:rPr>
+                <w:noProof/>
+                <w:webHidden/>
+              </w:rPr>
+              <w:fldChar w:fldCharType="begin"/>
+            </w:r>
+            <w:r>
+              <w:rPr>
+                <w:noProof/>
+                <w:webHidden/>
+              </w:rPr>
+              <w:instrText xml:space="preserve"> PAGEREF _Toc105331238 \h </w:instrText>
+            </w:r>
+            <w:r>
+              <w:rPr>
+                <w:noProof/>
+                <w:webHidden/>
+              </w:rPr>
+            </w:r>
+            <w:r>
+              <w:rPr>
+                <w:noProof/>
+                <w:webHidden/>
+              </w:rPr>
+              <w:fldChar w:fldCharType="separate"/>
+            </w:r>
+            <w:r>
+              <w:rPr>
+                <w:noProof/>
+                <w:webHidden/>
+              </w:rPr>
+              <w:t>18</w:t>
+            </w:r>
+            <w:r>
+              <w:rPr>
+                <w:noProof/>
+                <w:webHidden/>
+              </w:rPr>
+              <w:fldChar w:fldCharType="end"/>
+            </w:r>
+          </w:hyperlink>
+        </w:p>
+        <w:p>
+          <w:pPr>
+            <w:pStyle w:val="TDC2"/>
+            <w:tabs>
+              <w:tab w:val="right" w:leader="dot" w:pos="8494"/>
+            </w:tabs>
+            <w:rPr>
+              <w:rFonts w:eastAsiaTheme="minorEastAsia"/>
+              <w:noProof/>
+              <w:lang w:eastAsia="es-ES"/>
+            </w:rPr>
+          </w:pPr>
+          <w:hyperlink w:anchor="_Toc105331239" w:history="1">
+            <w:r>
+              <w:rPr>
+                <w:rStyle w:val="Hipervnculo"/>
+                <w:noProof/>
+              </w:rPr>
+              <w:t>Ventas</w:t>
+            </w:r>
+            <w:r>
+              <w:rPr>
+                <w:noProof/>
+                <w:webHidden/>
+              </w:rPr>
+              <w:tab/>
+            </w:r>
+            <w:r>
+              <w:rPr>
+                <w:noProof/>
+                <w:webHidden/>
+              </w:rPr>
+              <w:fldChar w:fldCharType="begin"/>
+            </w:r>
+            <w:r>
+              <w:rPr>
+                <w:noProof/>
+                <w:webHidden/>
+              </w:rPr>
+              <w:instrText xml:space="preserve"> PAGEREF _Toc105331239 \h </w:instrText>
+            </w:r>
+            <w:r>
+              <w:rPr>
+                <w:noProof/>
+                <w:webHidden/>
+              </w:rPr>
+            </w:r>
+            <w:r>
+              <w:rPr>
+                <w:noProof/>
+                <w:webHidden/>
+              </w:rPr>
+              <w:fldChar w:fldCharType="separate"/>
+            </w:r>
+            <w:r>
+              <w:rPr>
+                <w:noProof/>
+                <w:webHidden/>
+              </w:rPr>
+              <w:t>19</w:t>
+            </w:r>
+            <w:r>
+              <w:rPr>
+                <w:noProof/>
+                <w:webHidden/>
+              </w:rPr>
+              <w:fldChar w:fldCharType="end"/>
+            </w:r>
+          </w:hyperlink>
+        </w:p>
+        <w:p>
+          <w:r>
+            <w:rPr>
+              <w:b/>
+              <w:bCs/>
+            </w:rPr>
+            <w:fldChar w:fldCharType="end"/>
+          </w:r>
+        </w:p>
+      </w:sdtContent>
+    </w:sdt>
+    <w:p>
+      <w:pPr>
+        <w:rPr>
+          <w:rFonts w:asciiTheme="majorHAnsi" w:eastAsiaTheme="majorEastAsia" w:hAnsiTheme="majorHAnsi" w:cstheme="majorBidi"/>
+          <w:color w:val="2F5496" w:themeColor="accent1" w:themeShade="BF"/>
+          <w:sz w:val="32"/>
+          <w:szCs w:val="32"/>
+        </w:rPr>
+      </w:pPr>
+      <w:r>
+        <w:br w:type="page"/>
+      </w:r>
+    </w:p>
+    <w:p>
+      <w:pPr>
+        <w:pStyle w:val="Ttulo1"/>
+      </w:pPr>
+      <w:bookmarkStart w:id="0" w:name="_Toc105331225"/>
+      <w:r>
+        <w:lastRenderedPageBreak/>
         <w:t>Claves de usuario</w:t>
       </w:r>
+      <w:bookmarkEnd w:id="0"/>
     </w:p>
     <w:p>
       <w:pPr>
@@ -18,9 +1186,11 @@
           <w:numId w:val="1"/>
         </w:numPr>
       </w:pPr>
+      <w:proofErr w:type="spellStart"/>
       <w:r>
         <w:t>Admin</w:t>
       </w:r>
+      <w:proofErr w:type="spellEnd"/>
     </w:p>
     <w:p>
       <w:pPr>
@@ -31,8 +1201,13 @@
         </w:numPr>
       </w:pPr>
       <w:r>
-        <w:t>Nombre de usuario: admin</w:t>
-      </w:r>
+        <w:t xml:space="preserve">Nombre de usuario: </w:t>
+      </w:r>
+      <w:proofErr w:type="spellStart"/>
+      <w:r>
+        <w:t>admin</w:t>
+      </w:r>
+      <w:proofErr w:type="spellEnd"/>
     </w:p>
     <w:p>
       <w:pPr>
@@ -43,8 +1218,13 @@
         </w:numPr>
       </w:pPr>
       <w:r>
-        <w:t>Contraseña: admin</w:t>
-      </w:r>
+        <w:t xml:space="preserve">Contraseña: </w:t>
+      </w:r>
+      <w:proofErr w:type="spellStart"/>
+      <w:r>
+        <w:t>admin</w:t>
+      </w:r>
+      <w:proofErr w:type="spellEnd"/>
     </w:p>
     <w:p>
       <w:pPr>
@@ -54,9 +1234,11 @@
           <w:numId w:val="1"/>
         </w:numPr>
       </w:pPr>
+      <w:proofErr w:type="spellStart"/>
       <w:r>
         <w:t>User</w:t>
       </w:r>
+      <w:proofErr w:type="spellEnd"/>
     </w:p>
     <w:p>
       <w:pPr>
@@ -67,8 +1249,13 @@
         </w:numPr>
       </w:pPr>
       <w:r>
-        <w:t>Nombre de usuario: user</w:t>
-      </w:r>
+        <w:t xml:space="preserve">Nombre de usuario: </w:t>
+      </w:r>
+      <w:proofErr w:type="spellStart"/>
+      <w:r>
+        <w:t>user</w:t>
+      </w:r>
+      <w:proofErr w:type="spellEnd"/>
     </w:p>
     <w:p>
       <w:pPr>
@@ -79,8 +1266,13 @@
         </w:numPr>
       </w:pPr>
       <w:r>
-        <w:t>Contraseña: user</w:t>
-      </w:r>
+        <w:t xml:space="preserve">Contraseña: </w:t>
+      </w:r>
+      <w:proofErr w:type="spellStart"/>
+      <w:r>
+        <w:t>user</w:t>
+      </w:r>
+      <w:proofErr w:type="spellEnd"/>
     </w:p>
     <w:p>
       <w:pPr>
@@ -90,9 +1282,11 @@
           <w:numId w:val="1"/>
         </w:numPr>
       </w:pPr>
+      <w:proofErr w:type="spellStart"/>
       <w:r>
         <w:t>Davidmoreno</w:t>
       </w:r>
+      <w:proofErr w:type="spellEnd"/>
     </w:p>
     <w:p>
       <w:pPr>
@@ -103,8 +1297,13 @@
         </w:numPr>
       </w:pPr>
       <w:r>
-        <w:t>Nombre de usuario: davidmoreno</w:t>
-      </w:r>
+        <w:t xml:space="preserve">Nombre de usuario: </w:t>
+      </w:r>
+      <w:proofErr w:type="spellStart"/>
+      <w:r>
+        <w:t>davidmoreno</w:t>
+      </w:r>
+      <w:proofErr w:type="spellEnd"/>
     </w:p>
     <w:p>
       <w:pPr>
@@ -115,24 +1314,33 @@
         </w:numPr>
       </w:pPr>
       <w:r>
-        <w:t>Contraseña: davidmoreno</w:t>
-      </w:r>
+        <w:t xml:space="preserve">Contraseña: </w:t>
+      </w:r>
+      <w:proofErr w:type="spellStart"/>
+      <w:r>
+        <w:t>davidmoreno</w:t>
+      </w:r>
+      <w:proofErr w:type="spellEnd"/>
     </w:p>
     <w:p>
       <w:pPr>
         <w:pStyle w:val="Ttulo1"/>
       </w:pPr>
+      <w:bookmarkStart w:id="1" w:name="_Toc105331226"/>
       <w:r>
         <w:t>Aplicación para usuario no administrador</w:t>
       </w:r>
+      <w:bookmarkEnd w:id="1"/>
     </w:p>
     <w:p>
       <w:pPr>
         <w:pStyle w:val="Ttulo2"/>
       </w:pPr>
+      <w:bookmarkStart w:id="2" w:name="_Toc105331227"/>
       <w:r>
         <w:t>Login</w:t>
       </w:r>
+      <w:bookmarkEnd w:id="2"/>
     </w:p>
     <w:p>
       <w:r>
@@ -149,6 +1357,7 @@
       </w:pPr>
       <w:r>
         <w:rPr>
+          <w:noProof/>
           <w:sz w:val="24"/>
           <w:szCs w:val="24"/>
         </w:rPr>
@@ -168,7 +1377,7 @@
                     <pic:cNvPicPr/>
                   </pic:nvPicPr>
                   <pic:blipFill>
-                    <a:blip r:embed="rId6"/>
+                    <a:blip r:embed="rId8"/>
                     <a:stretch>
                       <a:fillRect/>
                     </a:stretch>
@@ -214,6 +1423,7 @@
       </w:pPr>
       <w:r>
         <w:rPr>
+          <w:noProof/>
           <w:sz w:val="24"/>
           <w:szCs w:val="24"/>
         </w:rPr>
@@ -233,7 +1443,7 @@
                     <pic:cNvPicPr/>
                   </pic:nvPicPr>
                   <pic:blipFill>
-                    <a:blip r:embed="rId7"/>
+                    <a:blip r:embed="rId9"/>
                     <a:stretch>
                       <a:fillRect/>
                     </a:stretch>
@@ -278,9 +1488,14 @@
       <w:pPr>
         <w:pStyle w:val="Ttulo2"/>
       </w:pPr>
+      <w:bookmarkStart w:id="3" w:name="_Toc105331228"/>
       <w:r>
         <w:lastRenderedPageBreak/>
-        <w:t xml:space="preserve">Panel de usuario </w:t>
+        <w:t>Panel de usuario</w:t>
+      </w:r>
+      <w:bookmarkEnd w:id="3"/>
+      <w:r>
+        <w:t xml:space="preserve"> </w:t>
       </w:r>
     </w:p>
     <w:p>
@@ -293,6 +1508,9 @@
         <w:jc w:val="center"/>
       </w:pPr>
       <w:r>
+        <w:rPr>
+          <w:noProof/>
+        </w:rPr>
         <w:drawing>
           <wp:inline distT="0" distB="0" distL="0" distR="0" wp14:anchorId="68C2759B" wp14:editId="21584DB5">
             <wp:extent cx="4581525" cy="2290763"/>
@@ -309,7 +1527,7 @@
                     <pic:cNvPicPr/>
                   </pic:nvPicPr>
                   <pic:blipFill>
-                    <a:blip r:embed="rId8"/>
+                    <a:blip r:embed="rId10"/>
                     <a:stretch>
                       <a:fillRect/>
                     </a:stretch>
@@ -339,13 +1557,23 @@
       <w:pPr>
         <w:pStyle w:val="Ttulo2"/>
       </w:pPr>
+      <w:bookmarkStart w:id="4" w:name="_Toc105331229"/>
       <w:r>
         <w:t>Caja</w:t>
       </w:r>
-    </w:p>
-    <w:p>
-      <w:r>
-        <w:t>Esta pestaña permite poder ir pasando los artículos para que se añadan a una cesta que se procesará mas tarde. El usuario debe introducir el código del artículo en el campo “Código de producto” y la cantidad de este en “Cantidad del producto”.</w:t>
+      <w:bookmarkEnd w:id="4"/>
+    </w:p>
+    <w:p>
+      <w:r>
+        <w:t xml:space="preserve">Esta pestaña permite poder ir pasando los artículos para que se añadan a una cesta que se procesará </w:t>
+      </w:r>
+      <w:proofErr w:type="spellStart"/>
+      <w:r>
+        <w:t>mas</w:t>
+      </w:r>
+      <w:proofErr w:type="spellEnd"/>
+      <w:r>
+        <w:t xml:space="preserve"> tarde. El usuario debe introducir el código del artículo en el campo “Código de producto” y la cantidad de este en “Cantidad del producto”.</w:t>
       </w:r>
     </w:p>
     <w:p>
@@ -353,6 +1581,9 @@
         <w:jc w:val="center"/>
       </w:pPr>
       <w:r>
+        <w:rPr>
+          <w:noProof/>
+        </w:rPr>
         <w:drawing>
           <wp:inline distT="0" distB="0" distL="0" distR="0" wp14:anchorId="36258DA5" wp14:editId="62529DF8">
             <wp:extent cx="4489340" cy="1343001"/>
@@ -369,7 +1600,7 @@
                     <pic:cNvPicPr/>
                   </pic:nvPicPr>
                   <pic:blipFill>
-                    <a:blip r:embed="rId9"/>
+                    <a:blip r:embed="rId11"/>
                     <a:stretch>
                       <a:fillRect/>
                     </a:stretch>
@@ -413,6 +1644,9 @@
         <w:jc w:val="center"/>
       </w:pPr>
       <w:r>
+        <w:rPr>
+          <w:noProof/>
+        </w:rPr>
         <w:drawing>
           <wp:inline distT="0" distB="0" distL="0" distR="0" wp14:anchorId="0DE07DFB" wp14:editId="4801F89E">
             <wp:extent cx="4476585" cy="1444467"/>
@@ -429,7 +1663,7 @@
                     <pic:cNvPicPr/>
                   </pic:nvPicPr>
                   <pic:blipFill>
-                    <a:blip r:embed="rId10"/>
+                    <a:blip r:embed="rId12"/>
                     <a:stretch>
                       <a:fillRect/>
                     </a:stretch>
@@ -474,6 +1708,9 @@
         <w:jc w:val="center"/>
       </w:pPr>
       <w:r>
+        <w:rPr>
+          <w:noProof/>
+        </w:rPr>
         <w:drawing>
           <wp:inline distT="0" distB="0" distL="0" distR="0" wp14:anchorId="5CFFAEAD" wp14:editId="5E97A434">
             <wp:extent cx="5128592" cy="1659073"/>
@@ -490,7 +1727,7 @@
                     <pic:cNvPicPr/>
                   </pic:nvPicPr>
                   <pic:blipFill>
-                    <a:blip r:embed="rId11"/>
+                    <a:blip r:embed="rId13"/>
                     <a:stretch>
                       <a:fillRect/>
                     </a:stretch>
@@ -526,6 +1763,9 @@
         <w:jc w:val="center"/>
       </w:pPr>
       <w:r>
+        <w:rPr>
+          <w:noProof/>
+        </w:rPr>
         <w:drawing>
           <wp:inline distT="0" distB="0" distL="0" distR="0" wp14:anchorId="2090F32D" wp14:editId="1B8AFCEA">
             <wp:extent cx="5130000" cy="1426675"/>
@@ -542,7 +1782,7 @@
                     <pic:cNvPicPr/>
                   </pic:nvPicPr>
                   <pic:blipFill>
-                    <a:blip r:embed="rId12"/>
+                    <a:blip r:embed="rId14"/>
                     <a:stretch>
                       <a:fillRect/>
                     </a:stretch>
@@ -578,6 +1818,9 @@
         <w:jc w:val="center"/>
       </w:pPr>
       <w:r>
+        <w:rPr>
+          <w:noProof/>
+        </w:rPr>
         <w:drawing>
           <wp:inline distT="0" distB="0" distL="0" distR="0" wp14:anchorId="582C4220" wp14:editId="5210FE7A">
             <wp:extent cx="5130000" cy="1659529"/>
@@ -594,7 +1837,7 @@
                     <pic:cNvPicPr/>
                   </pic:nvPicPr>
                   <pic:blipFill>
-                    <a:blip r:embed="rId13"/>
+                    <a:blip r:embed="rId15"/>
                     <a:stretch>
                       <a:fillRect/>
                     </a:stretch>
@@ -633,6 +1876,9 @@
         <w:jc w:val="center"/>
       </w:pPr>
       <w:r>
+        <w:rPr>
+          <w:noProof/>
+        </w:rPr>
         <w:drawing>
           <wp:inline distT="0" distB="0" distL="0" distR="0" wp14:anchorId="63E338E1" wp14:editId="13C9E1DC">
             <wp:extent cx="5130000" cy="1578694"/>
@@ -649,7 +1895,7 @@
                     <pic:cNvPicPr/>
                   </pic:nvPicPr>
                   <pic:blipFill>
-                    <a:blip r:embed="rId14"/>
+                    <a:blip r:embed="rId16"/>
                     <a:stretch>
                       <a:fillRect/>
                     </a:stretch>
@@ -691,6 +1937,9 @@
         <w:jc w:val="center"/>
       </w:pPr>
       <w:r>
+        <w:rPr>
+          <w:noProof/>
+        </w:rPr>
         <w:drawing>
           <wp:inline distT="0" distB="0" distL="0" distR="0" wp14:anchorId="57FCB836" wp14:editId="328D5C0C">
             <wp:extent cx="4894856" cy="2449730"/>
@@ -707,7 +1956,7 @@
                     <pic:cNvPicPr/>
                   </pic:nvPicPr>
                   <pic:blipFill>
-                    <a:blip r:embed="rId15"/>
+                    <a:blip r:embed="rId17"/>
                     <a:stretch>
                       <a:fillRect/>
                     </a:stretch>
@@ -748,6 +1997,9 @@
         <w:jc w:val="center"/>
       </w:pPr>
       <w:r>
+        <w:rPr>
+          <w:noProof/>
+        </w:rPr>
         <w:drawing>
           <wp:inline distT="0" distB="0" distL="0" distR="0" wp14:anchorId="128965D0" wp14:editId="35B6CE66">
             <wp:extent cx="4913906" cy="578413"/>
@@ -764,7 +2016,7 @@
                     <pic:cNvPicPr/>
                   </pic:nvPicPr>
                   <pic:blipFill>
-                    <a:blip r:embed="rId16"/>
+                    <a:blip r:embed="rId18"/>
                     <a:stretch>
                       <a:fillRect/>
                     </a:stretch>
@@ -795,6 +2047,9 @@
         <w:jc w:val="center"/>
       </w:pPr>
       <w:r>
+        <w:rPr>
+          <w:noProof/>
+        </w:rPr>
         <w:drawing>
           <wp:inline distT="0" distB="0" distL="0" distR="0" wp14:anchorId="1542E27D" wp14:editId="72934315">
             <wp:extent cx="4962718" cy="2486611"/>
@@ -811,7 +2066,7 @@
                     <pic:cNvPicPr/>
                   </pic:nvPicPr>
                   <pic:blipFill>
-                    <a:blip r:embed="rId17"/>
+                    <a:blip r:embed="rId19"/>
                     <a:stretch>
                       <a:fillRect/>
                     </a:stretch>
@@ -845,7 +2100,15 @@
     <w:p>
       <w:r>
         <w:lastRenderedPageBreak/>
-        <w:t>Una vez conforme con la cesta el usuario pulsará sobre “Finalizar compra”, esto iniciará un proceso para generar un ticket con los productos de la cesta</w:t>
+        <w:t xml:space="preserve">Una vez conforme con la cesta el usuario pulsará sobre “Finalizar compra”, esto iniciará un proceso para generar un </w:t>
+      </w:r>
+      <w:proofErr w:type="gramStart"/>
+      <w:r>
+        <w:t>ticket</w:t>
+      </w:r>
+      <w:proofErr w:type="gramEnd"/>
+      <w:r>
+        <w:t xml:space="preserve"> con los productos de la cesta</w:t>
       </w:r>
       <w:r>
         <w:t xml:space="preserve"> y se mostrará una ventana indicando que la compra ha sido realizada.</w:t>
@@ -856,6 +2119,9 @@
         <w:jc w:val="center"/>
       </w:pPr>
       <w:r>
+        <w:rPr>
+          <w:noProof/>
+        </w:rPr>
         <w:drawing>
           <wp:inline distT="0" distB="0" distL="0" distR="0" wp14:anchorId="308A9A57" wp14:editId="4E53F8E2">
             <wp:extent cx="1892411" cy="874524"/>
@@ -872,7 +2138,7 @@
                     <pic:cNvPicPr/>
                   </pic:nvPicPr>
                   <pic:blipFill>
-                    <a:blip r:embed="rId18"/>
+                    <a:blip r:embed="rId20"/>
                     <a:stretch>
                       <a:fillRect/>
                     </a:stretch>
@@ -902,12 +2168,37 @@
       <w:r>
         <w:t>El nombre del ticket será “Ticket-</w:t>
       </w:r>
+      <w:proofErr w:type="spellStart"/>
       <w:r>
         <w:rPr>
           <w:i/>
           <w:iCs/>
         </w:rPr>
-        <w:t>fecha_actual horas, minutos y segundos</w:t>
+        <w:t>fecha_</w:t>
+      </w:r>
+      <w:proofErr w:type="gramStart"/>
+      <w:r>
+        <w:rPr>
+          <w:i/>
+          <w:iCs/>
+        </w:rPr>
+        <w:t>actual</w:t>
+      </w:r>
+      <w:proofErr w:type="spellEnd"/>
+      <w:r>
+        <w:rPr>
+          <w:i/>
+          <w:iCs/>
+        </w:rPr>
+        <w:t xml:space="preserve"> horas</w:t>
+      </w:r>
+      <w:proofErr w:type="gramEnd"/>
+      <w:r>
+        <w:rPr>
+          <w:i/>
+          <w:iCs/>
+        </w:rPr>
+        <w:t>, minutos y segundos</w:t>
       </w:r>
       <w:r>
         <w:t>.pdf”</w:t>
@@ -918,10 +2209,13 @@
         <w:jc w:val="center"/>
       </w:pPr>
       <w:r>
+        <w:rPr>
+          <w:noProof/>
+        </w:rPr>
         <w:drawing>
-          <wp:inline distT="0" distB="0" distL="0" distR="0" wp14:anchorId="4CC5EDC6" wp14:editId="603F9387">
+          <wp:inline distT="0" distB="0" distL="0" distR="0" wp14:anchorId="4CC5EDC6" wp14:editId="783E4854">
             <wp:extent cx="2286319" cy="352474"/>
-            <wp:effectExtent l="0" t="0" r="0" b="9525"/>
+            <wp:effectExtent l="19050" t="19050" r="19050" b="28575"/>
             <wp:docPr id="16" name="Imagen 16"/>
             <wp:cNvGraphicFramePr>
               <a:graphicFrameLocks xmlns:a="http://schemas.openxmlformats.org/drawingml/2006/main" noChangeAspect="1"/>
@@ -934,7 +2228,7 @@
                     <pic:cNvPicPr/>
                   </pic:nvPicPr>
                   <pic:blipFill>
-                    <a:blip r:embed="rId19"/>
+                    <a:blip r:embed="rId21"/>
                     <a:stretch>
                       <a:fillRect/>
                     </a:stretch>
@@ -947,6 +2241,11 @@
                     <a:prstGeom prst="rect">
                       <a:avLst/>
                     </a:prstGeom>
+                    <a:ln>
+                      <a:solidFill>
+                        <a:schemeClr val="tx1"/>
+                      </a:solidFill>
+                    </a:ln>
                   </pic:spPr>
                 </pic:pic>
               </a:graphicData>
@@ -957,7 +2256,15 @@
     </w:p>
     <w:p>
       <w:r>
-        <w:t>El ticket tendrá el siguiente aspecto</w:t>
+        <w:t xml:space="preserve">El </w:t>
+      </w:r>
+      <w:proofErr w:type="gramStart"/>
+      <w:r>
+        <w:t>ticket</w:t>
+      </w:r>
+      <w:proofErr w:type="gramEnd"/>
+      <w:r>
+        <w:t xml:space="preserve"> tendrá el siguiente aspecto</w:t>
       </w:r>
     </w:p>
     <w:p>
@@ -1128,8 +2435,13 @@
                                 <w:numId w:val="3"/>
                               </w:numPr>
                             </w:pPr>
+                            <w:proofErr w:type="gramStart"/>
                             <w:r>
-                              <w:t>Total del producto</w:t>
+                              <w:t>Total</w:t>
+                            </w:r>
+                            <w:proofErr w:type="gramEnd"/>
+                            <w:r>
+                              <w:t xml:space="preserve"> del producto</w:t>
                             </w:r>
                           </w:p>
                           <w:p/>
@@ -1214,8 +2526,13 @@
                           <w:numId w:val="3"/>
                         </w:numPr>
                       </w:pPr>
+                      <w:proofErr w:type="gramStart"/>
                       <w:r>
-                        <w:t>Total del producto</w:t>
+                        <w:t>Total</w:t>
+                      </w:r>
+                      <w:proofErr w:type="gramEnd"/>
+                      <w:r>
+                        <w:t xml:space="preserve"> del producto</w:t>
                       </w:r>
                     </w:p>
                     <w:p/>
@@ -1807,10 +3124,13 @@
         </mc:AlternateContent>
       </w:r>
       <w:r>
+        <w:rPr>
+          <w:noProof/>
+        </w:rPr>
         <w:drawing>
-          <wp:inline distT="0" distB="0" distL="0" distR="0" wp14:anchorId="3FE36902" wp14:editId="030FF289">
+          <wp:inline distT="0" distB="0" distL="0" distR="0" wp14:anchorId="3FE36902" wp14:editId="14013491">
             <wp:extent cx="3380894" cy="2830664"/>
-            <wp:effectExtent l="0" t="0" r="0" b="8255"/>
+            <wp:effectExtent l="19050" t="19050" r="10160" b="27305"/>
             <wp:docPr id="17" name="Imagen 17" descr="Interfaz de usuario gráfica, Texto, Aplicación, Correo electrónico&#10;&#10;Descripción generada automáticamente"/>
             <wp:cNvGraphicFramePr>
               <a:graphicFrameLocks xmlns:a="http://schemas.openxmlformats.org/drawingml/2006/main" noChangeAspect="1"/>
@@ -1823,7 +3143,7 @@
                     <pic:cNvPicPr/>
                   </pic:nvPicPr>
                   <pic:blipFill>
-                    <a:blip r:embed="rId20"/>
+                    <a:blip r:embed="rId22"/>
                     <a:stretch>
                       <a:fillRect/>
                     </a:stretch>
@@ -1836,6 +3156,11 @@
                     <a:prstGeom prst="rect">
                       <a:avLst/>
                     </a:prstGeom>
+                    <a:ln>
+                      <a:solidFill>
+                        <a:schemeClr val="tx1"/>
+                      </a:solidFill>
+                    </a:ln>
                   </pic:spPr>
                 </pic:pic>
               </a:graphicData>
@@ -1854,9 +3179,11 @@
       <w:pPr>
         <w:pStyle w:val="Ttulo2"/>
       </w:pPr>
+      <w:bookmarkStart w:id="5" w:name="_Toc105331230"/>
       <w:r>
         <w:t>Inventario</w:t>
       </w:r>
+      <w:bookmarkEnd w:id="5"/>
     </w:p>
     <w:p>
       <w:r>
@@ -1868,11 +3195,17 @@
         <w:pStyle w:val="Ttulo2"/>
         <w:jc w:val="center"/>
       </w:pPr>
-      <w:r>
+      <w:bookmarkStart w:id="6" w:name="_Toc105328843"/>
+      <w:bookmarkStart w:id="7" w:name="_Toc105331019"/>
+      <w:bookmarkStart w:id="8" w:name="_Toc105331231"/>
+      <w:r>
+        <w:rPr>
+          <w:noProof/>
+        </w:rPr>
         <w:drawing>
-          <wp:inline distT="0" distB="0" distL="0" distR="0" wp14:anchorId="16B78152" wp14:editId="31DE4AAD">
+          <wp:inline distT="0" distB="0" distL="0" distR="0" wp14:anchorId="16B78152" wp14:editId="2E7A49F7">
             <wp:extent cx="4485640" cy="1392532"/>
-            <wp:effectExtent l="0" t="0" r="0" b="0"/>
+            <wp:effectExtent l="19050" t="19050" r="10160" b="17780"/>
             <wp:docPr id="29" name="Imagen 29" descr="Interfaz de usuario gráfica, Texto, Aplicación, Correo electrónico&#10;&#10;Descripción generada automáticamente"/>
             <wp:cNvGraphicFramePr>
               <a:graphicFrameLocks xmlns:a="http://schemas.openxmlformats.org/drawingml/2006/main" noChangeAspect="1"/>
@@ -1885,7 +3218,7 @@
                     <pic:cNvPicPr/>
                   </pic:nvPicPr>
                   <pic:blipFill>
-                    <a:blip r:embed="rId21"/>
+                    <a:blip r:embed="rId23"/>
                     <a:stretch>
                       <a:fillRect/>
                     </a:stretch>
@@ -1898,6 +3231,11 @@
                     <a:prstGeom prst="rect">
                       <a:avLst/>
                     </a:prstGeom>
+                    <a:ln>
+                      <a:solidFill>
+                        <a:schemeClr val="tx1"/>
+                      </a:solidFill>
+                    </a:ln>
                   </pic:spPr>
                 </pic:pic>
               </a:graphicData>
@@ -1905,6 +3243,9 @@
           </wp:inline>
         </w:drawing>
       </w:r>
+      <w:bookmarkEnd w:id="6"/>
+      <w:bookmarkEnd w:id="7"/>
+      <w:bookmarkEnd w:id="8"/>
     </w:p>
     <w:p>
       <w:r>
@@ -1922,10 +3263,13 @@
         <w:jc w:val="center"/>
       </w:pPr>
       <w:r>
+        <w:rPr>
+          <w:noProof/>
+        </w:rPr>
         <w:drawing>
-          <wp:inline distT="0" distB="0" distL="0" distR="0" wp14:anchorId="3863F483" wp14:editId="57DEF669">
+          <wp:inline distT="0" distB="0" distL="0" distR="0" wp14:anchorId="3863F483" wp14:editId="2D9A0669">
             <wp:extent cx="4752779" cy="1470992"/>
-            <wp:effectExtent l="0" t="0" r="0" b="0"/>
+            <wp:effectExtent l="19050" t="19050" r="10160" b="15240"/>
             <wp:docPr id="30" name="Imagen 30" descr="Interfaz de usuario gráfica, Texto, Aplicación, Correo electrónico&#10;&#10;Descripción generada automáticamente"/>
             <wp:cNvGraphicFramePr>
               <a:graphicFrameLocks xmlns:a="http://schemas.openxmlformats.org/drawingml/2006/main" noChangeAspect="1"/>
@@ -1938,7 +3282,7 @@
                     <pic:cNvPicPr/>
                   </pic:nvPicPr>
                   <pic:blipFill>
-                    <a:blip r:embed="rId22"/>
+                    <a:blip r:embed="rId24"/>
                     <a:stretch>
                       <a:fillRect/>
                     </a:stretch>
@@ -1951,6 +3295,11 @@
                     <a:prstGeom prst="rect">
                       <a:avLst/>
                     </a:prstGeom>
+                    <a:ln>
+                      <a:solidFill>
+                        <a:schemeClr val="tx1"/>
+                      </a:solidFill>
+                    </a:ln>
                   </pic:spPr>
                 </pic:pic>
               </a:graphicData>
@@ -1969,10 +3318,13 @@
         <w:jc w:val="center"/>
       </w:pPr>
       <w:r>
+        <w:rPr>
+          <w:noProof/>
+        </w:rPr>
         <w:drawing>
-          <wp:inline distT="0" distB="0" distL="0" distR="0" wp14:anchorId="13C6E0C3" wp14:editId="073BC34E">
+          <wp:inline distT="0" distB="0" distL="0" distR="0" wp14:anchorId="13C6E0C3" wp14:editId="3A204C1D">
             <wp:extent cx="4827546" cy="1049639"/>
-            <wp:effectExtent l="0" t="0" r="0" b="0"/>
+            <wp:effectExtent l="19050" t="19050" r="11430" b="17780"/>
             <wp:docPr id="31" name="Imagen 31" descr="Interfaz de usuario gráfica, Aplicación, Tabla&#10;&#10;Descripción generada automáticamente"/>
             <wp:cNvGraphicFramePr>
               <a:graphicFrameLocks xmlns:a="http://schemas.openxmlformats.org/drawingml/2006/main" noChangeAspect="1"/>
@@ -1985,7 +3337,7 @@
                     <pic:cNvPicPr/>
                   </pic:nvPicPr>
                   <pic:blipFill>
-                    <a:blip r:embed="rId23"/>
+                    <a:blip r:embed="rId25"/>
                     <a:stretch>
                       <a:fillRect/>
                     </a:stretch>
@@ -1998,6 +3350,11 @@
                     <a:prstGeom prst="rect">
                       <a:avLst/>
                     </a:prstGeom>
+                    <a:ln>
+                      <a:solidFill>
+                        <a:schemeClr val="tx1"/>
+                      </a:solidFill>
+                    </a:ln>
                   </pic:spPr>
                 </pic:pic>
               </a:graphicData>
@@ -2016,10 +3373,13 @@
         <w:jc w:val="center"/>
       </w:pPr>
       <w:r>
+        <w:rPr>
+          <w:noProof/>
+        </w:rPr>
         <w:drawing>
-          <wp:inline distT="0" distB="0" distL="0" distR="0" wp14:anchorId="27B1FF3E" wp14:editId="10F30E3C">
+          <wp:inline distT="0" distB="0" distL="0" distR="0" wp14:anchorId="27B1FF3E" wp14:editId="6403F533">
             <wp:extent cx="4795740" cy="827299"/>
-            <wp:effectExtent l="0" t="0" r="5080" b="0"/>
+            <wp:effectExtent l="19050" t="19050" r="24130" b="11430"/>
             <wp:docPr id="32" name="Imagen 32" descr="Interfaz de usuario gráfica, Aplicación, Tabla&#10;&#10;Descripción generada automáticamente"/>
             <wp:cNvGraphicFramePr>
               <a:graphicFrameLocks xmlns:a="http://schemas.openxmlformats.org/drawingml/2006/main" noChangeAspect="1"/>
@@ -2032,7 +3392,7 @@
                     <pic:cNvPicPr/>
                   </pic:nvPicPr>
                   <pic:blipFill>
-                    <a:blip r:embed="rId24"/>
+                    <a:blip r:embed="rId26"/>
                     <a:stretch>
                       <a:fillRect/>
                     </a:stretch>
@@ -2045,6 +3405,11 @@
                     <a:prstGeom prst="rect">
                       <a:avLst/>
                     </a:prstGeom>
+                    <a:ln>
+                      <a:solidFill>
+                        <a:schemeClr val="tx1"/>
+                      </a:solidFill>
+                    </a:ln>
                   </pic:spPr>
                 </pic:pic>
               </a:graphicData>
@@ -2058,17 +3423,21 @@
       <w:pPr>
         <w:pStyle w:val="Ttulo1"/>
       </w:pPr>
+      <w:bookmarkStart w:id="9" w:name="_Toc105331232"/>
       <w:r>
         <w:t>Aplicación para usuario administrador</w:t>
       </w:r>
+      <w:bookmarkEnd w:id="9"/>
     </w:p>
     <w:p>
       <w:pPr>
         <w:pStyle w:val="Ttulo2"/>
       </w:pPr>
+      <w:bookmarkStart w:id="10" w:name="_Toc105331233"/>
       <w:r>
         <w:t>Panel de usuario administrador</w:t>
       </w:r>
+      <w:bookmarkEnd w:id="10"/>
     </w:p>
     <w:p>
       <w:r>
@@ -2080,10 +3449,13 @@
         <w:jc w:val="center"/>
       </w:pPr>
       <w:r>
+        <w:rPr>
+          <w:noProof/>
+        </w:rPr>
         <w:drawing>
-          <wp:inline distT="0" distB="0" distL="0" distR="0" wp14:anchorId="793D4180" wp14:editId="09662A20">
+          <wp:inline distT="0" distB="0" distL="0" distR="0" wp14:anchorId="793D4180" wp14:editId="3E0265BD">
             <wp:extent cx="4207344" cy="2093282"/>
-            <wp:effectExtent l="0" t="0" r="3175" b="2540"/>
+            <wp:effectExtent l="19050" t="19050" r="22225" b="21590"/>
             <wp:docPr id="33" name="Imagen 33" descr="Interfaz de usuario gráfica&#10;&#10;Descripción generada automáticamente con confianza media"/>
             <wp:cNvGraphicFramePr>
               <a:graphicFrameLocks xmlns:a="http://schemas.openxmlformats.org/drawingml/2006/main" noChangeAspect="1"/>
@@ -2096,7 +3468,7 @@
                     <pic:cNvPicPr/>
                   </pic:nvPicPr>
                   <pic:blipFill>
-                    <a:blip r:embed="rId25"/>
+                    <a:blip r:embed="rId27"/>
                     <a:stretch>
                       <a:fillRect/>
                     </a:stretch>
@@ -2109,6 +3481,11 @@
                     <a:prstGeom prst="rect">
                       <a:avLst/>
                     </a:prstGeom>
+                    <a:ln>
+                      <a:solidFill>
+                        <a:schemeClr val="tx1"/>
+                      </a:solidFill>
+                    </a:ln>
                   </pic:spPr>
                 </pic:pic>
               </a:graphicData>
@@ -2117,19 +3494,16 @@
         </w:drawing>
       </w:r>
     </w:p>
-    <w:p>
-      <w:r>
-        <w:br w:type="page"/>
-      </w:r>
-    </w:p>
+    <w:p/>
     <w:p>
       <w:pPr>
         <w:pStyle w:val="Ttulo2"/>
       </w:pPr>
-      <w:r>
-        <w:lastRenderedPageBreak/>
+      <w:bookmarkStart w:id="11" w:name="_Toc105331234"/>
+      <w:r>
         <w:t>Gestionar usuarios</w:t>
       </w:r>
+      <w:bookmarkEnd w:id="11"/>
     </w:p>
     <w:p>
       <w:r>
@@ -2141,10 +3515,13 @@
         <w:jc w:val="center"/>
       </w:pPr>
       <w:r>
+        <w:rPr>
+          <w:noProof/>
+        </w:rPr>
         <w:drawing>
-          <wp:inline distT="0" distB="0" distL="0" distR="0" wp14:anchorId="0E7A0CBF" wp14:editId="23EA4156">
+          <wp:inline distT="0" distB="0" distL="0" distR="0" wp14:anchorId="0E7A0CBF" wp14:editId="3B257F18">
             <wp:extent cx="4859351" cy="1887970"/>
-            <wp:effectExtent l="0" t="0" r="0" b="0"/>
+            <wp:effectExtent l="19050" t="19050" r="17780" b="17145"/>
             <wp:docPr id="34" name="Imagen 34" descr="Tabla&#10;&#10;Descripción generada automáticamente"/>
             <wp:cNvGraphicFramePr>
               <a:graphicFrameLocks xmlns:a="http://schemas.openxmlformats.org/drawingml/2006/main" noChangeAspect="1"/>
@@ -2157,7 +3534,7 @@
                     <pic:cNvPicPr/>
                   </pic:nvPicPr>
                   <pic:blipFill>
-                    <a:blip r:embed="rId26"/>
+                    <a:blip r:embed="rId28"/>
                     <a:stretch>
                       <a:fillRect/>
                     </a:stretch>
@@ -2170,6 +3547,11 @@
                     <a:prstGeom prst="rect">
                       <a:avLst/>
                     </a:prstGeom>
+                    <a:ln>
+                      <a:solidFill>
+                        <a:schemeClr val="tx1"/>
+                      </a:solidFill>
+                    </a:ln>
                   </pic:spPr>
                 </pic:pic>
               </a:graphicData>
@@ -2178,14 +3560,1880 @@
         </w:drawing>
       </w:r>
     </w:p>
+    <w:p>
+      <w:pPr>
+        <w:pStyle w:val="Ttulo3"/>
+      </w:pPr>
+      <w:bookmarkStart w:id="12" w:name="_Toc105331235"/>
+      <w:r>
+        <w:t>Crear usuario</w:t>
+      </w:r>
+      <w:bookmarkEnd w:id="12"/>
+    </w:p>
+    <w:p>
+      <w:r>
+        <w:t xml:space="preserve">Al pulsar el botón de crear usuario se abrirá una ventana que contiene </w:t>
+      </w:r>
+      <w:r>
+        <w:t>los campos de nombre de usuario, contraseña y una casilla para darle permisos de administrador.</w:t>
+      </w:r>
+    </w:p>
+    <w:p>
+      <w:pPr>
+        <w:jc w:val="center"/>
+      </w:pPr>
+      <w:r>
+        <w:drawing>
+          <wp:inline distT="0" distB="0" distL="0" distR="0" wp14:anchorId="20DB7358" wp14:editId="6DBF3A91">
+            <wp:extent cx="4257675" cy="2853804"/>
+            <wp:effectExtent l="19050" t="19050" r="9525" b="22860"/>
+            <wp:docPr id="7" name="Imagen 7" descr="Interfaz de usuario gráfica, Sitio web&#10;&#10;Descripción generada automáticamente"/>
+            <wp:cNvGraphicFramePr>
+              <a:graphicFrameLocks xmlns:a="http://schemas.openxmlformats.org/drawingml/2006/main" noChangeAspect="1"/>
+            </wp:cNvGraphicFramePr>
+            <a:graphic xmlns:a="http://schemas.openxmlformats.org/drawingml/2006/main">
+              <a:graphicData uri="http://schemas.openxmlformats.org/drawingml/2006/picture">
+                <pic:pic xmlns:pic="http://schemas.openxmlformats.org/drawingml/2006/picture">
+                  <pic:nvPicPr>
+                    <pic:cNvPr id="7" name="Imagen 7" descr="Interfaz de usuario gráfica, Sitio web&#10;&#10;Descripción generada automáticamente"/>
+                    <pic:cNvPicPr/>
+                  </pic:nvPicPr>
+                  <pic:blipFill>
+                    <a:blip r:embed="rId29"/>
+                    <a:stretch>
+                      <a:fillRect/>
+                    </a:stretch>
+                  </pic:blipFill>
+                  <pic:spPr>
+                    <a:xfrm>
+                      <a:off x="0" y="0"/>
+                      <a:ext cx="4266803" cy="2859922"/>
+                    </a:xfrm>
+                    <a:prstGeom prst="rect">
+                      <a:avLst/>
+                    </a:prstGeom>
+                    <a:ln>
+                      <a:solidFill>
+                        <a:schemeClr val="tx1"/>
+                      </a:solidFill>
+                    </a:ln>
+                  </pic:spPr>
+                </pic:pic>
+              </a:graphicData>
+            </a:graphic>
+          </wp:inline>
+        </w:drawing>
+      </w:r>
+    </w:p>
+    <w:p>
+      <w:r>
+        <w:t>Una vez introducidos los datos se pulsará “Crear” para iniciar el proceso de creación del usuario.</w:t>
+      </w:r>
+    </w:p>
+    <w:p>
+      <w:r>
+        <w:br w:type="page"/>
+      </w:r>
+    </w:p>
+    <w:p>
+      <w:r>
+        <w:lastRenderedPageBreak/>
+        <w:t>Si el nombre de usuario ya existe el sistema mostrará un mensaje de error y vaciará los campos para introducir datos correctos.</w:t>
+      </w:r>
+    </w:p>
+    <w:p>
+      <w:pPr>
+        <w:jc w:val="center"/>
+      </w:pPr>
+      <w:r>
+        <w:drawing>
+          <wp:inline distT="0" distB="0" distL="0" distR="0" wp14:anchorId="33778365" wp14:editId="0F676E46">
+            <wp:extent cx="3829050" cy="1911824"/>
+            <wp:effectExtent l="19050" t="19050" r="19050" b="12700"/>
+            <wp:docPr id="14" name="Imagen 14" descr="Interfaz de usuario gráfica, Tabla&#10;&#10;Descripción generada automáticamente"/>
+            <wp:cNvGraphicFramePr>
+              <a:graphicFrameLocks xmlns:a="http://schemas.openxmlformats.org/drawingml/2006/main" noChangeAspect="1"/>
+            </wp:cNvGraphicFramePr>
+            <a:graphic xmlns:a="http://schemas.openxmlformats.org/drawingml/2006/main">
+              <a:graphicData uri="http://schemas.openxmlformats.org/drawingml/2006/picture">
+                <pic:pic xmlns:pic="http://schemas.openxmlformats.org/drawingml/2006/picture">
+                  <pic:nvPicPr>
+                    <pic:cNvPr id="14" name="Imagen 14" descr="Interfaz de usuario gráfica, Tabla&#10;&#10;Descripción generada automáticamente"/>
+                    <pic:cNvPicPr/>
+                  </pic:nvPicPr>
+                  <pic:blipFill>
+                    <a:blip r:embed="rId30"/>
+                    <a:stretch>
+                      <a:fillRect/>
+                    </a:stretch>
+                  </pic:blipFill>
+                  <pic:spPr>
+                    <a:xfrm>
+                      <a:off x="0" y="0"/>
+                      <a:ext cx="3844516" cy="1919546"/>
+                    </a:xfrm>
+                    <a:prstGeom prst="rect">
+                      <a:avLst/>
+                    </a:prstGeom>
+                    <a:ln>
+                      <a:solidFill>
+                        <a:schemeClr val="tx1"/>
+                      </a:solidFill>
+                    </a:ln>
+                  </pic:spPr>
+                </pic:pic>
+              </a:graphicData>
+            </a:graphic>
+          </wp:inline>
+        </w:drawing>
+      </w:r>
+    </w:p>
+    <w:p>
+      <w:r>
+        <w:t>Si se introducen datos correctos el sistema mostrará un mensaje de éxito y el usuario se habrá creado.</w:t>
+      </w:r>
+    </w:p>
+    <w:p>
+      <w:pPr>
+        <w:jc w:val="center"/>
+      </w:pPr>
+      <w:r>
+        <w:drawing>
+          <wp:inline distT="0" distB="0" distL="0" distR="0" wp14:anchorId="6E822B74" wp14:editId="462F1F1F">
+            <wp:extent cx="3846706" cy="2597792"/>
+            <wp:effectExtent l="19050" t="19050" r="20955" b="12065"/>
+            <wp:docPr id="23" name="Imagen 23" descr="Interfaz de usuario gráfica, Aplicación, Sitio web&#10;&#10;Descripción generada automáticamente"/>
+            <wp:cNvGraphicFramePr>
+              <a:graphicFrameLocks xmlns:a="http://schemas.openxmlformats.org/drawingml/2006/main" noChangeAspect="1"/>
+            </wp:cNvGraphicFramePr>
+            <a:graphic xmlns:a="http://schemas.openxmlformats.org/drawingml/2006/main">
+              <a:graphicData uri="http://schemas.openxmlformats.org/drawingml/2006/picture">
+                <pic:pic xmlns:pic="http://schemas.openxmlformats.org/drawingml/2006/picture">
+                  <pic:nvPicPr>
+                    <pic:cNvPr id="23" name="Imagen 23" descr="Interfaz de usuario gráfica, Aplicación, Sitio web&#10;&#10;Descripción generada automáticamente"/>
+                    <pic:cNvPicPr/>
+                  </pic:nvPicPr>
+                  <pic:blipFill>
+                    <a:blip r:embed="rId31"/>
+                    <a:stretch>
+                      <a:fillRect/>
+                    </a:stretch>
+                  </pic:blipFill>
+                  <pic:spPr>
+                    <a:xfrm>
+                      <a:off x="0" y="0"/>
+                      <a:ext cx="3870905" cy="2614134"/>
+                    </a:xfrm>
+                    <a:prstGeom prst="rect">
+                      <a:avLst/>
+                    </a:prstGeom>
+                    <a:ln>
+                      <a:solidFill>
+                        <a:schemeClr val="tx1"/>
+                      </a:solidFill>
+                    </a:ln>
+                  </pic:spPr>
+                </pic:pic>
+              </a:graphicData>
+            </a:graphic>
+          </wp:inline>
+        </w:drawing>
+      </w:r>
+    </w:p>
+    <w:p>
+      <w:pPr>
+        <w:pStyle w:val="Ttulo3"/>
+      </w:pPr>
+      <w:bookmarkStart w:id="13" w:name="_Toc105331236"/>
+      <w:r>
+        <w:t>Eliminar usuario</w:t>
+      </w:r>
+      <w:bookmarkEnd w:id="13"/>
+    </w:p>
+    <w:p>
+      <w:r>
+        <w:t>Al pulsar sobre esta opción se abrirá una ventana con un campo para introducir un nombre de usuario que eliminar.</w:t>
+      </w:r>
+    </w:p>
+    <w:p>
+      <w:pPr>
+        <w:jc w:val="center"/>
+      </w:pPr>
+      <w:r>
+        <w:drawing>
+          <wp:inline distT="0" distB="0" distL="0" distR="0" wp14:anchorId="17345D04" wp14:editId="31787511">
+            <wp:extent cx="3628390" cy="2422198"/>
+            <wp:effectExtent l="19050" t="19050" r="10160" b="16510"/>
+            <wp:docPr id="27" name="Imagen 27" descr="Interfaz de usuario gráfica, Aplicación&#10;&#10;Descripción generada automáticamente"/>
+            <wp:cNvGraphicFramePr>
+              <a:graphicFrameLocks xmlns:a="http://schemas.openxmlformats.org/drawingml/2006/main" noChangeAspect="1"/>
+            </wp:cNvGraphicFramePr>
+            <a:graphic xmlns:a="http://schemas.openxmlformats.org/drawingml/2006/main">
+              <a:graphicData uri="http://schemas.openxmlformats.org/drawingml/2006/picture">
+                <pic:pic xmlns:pic="http://schemas.openxmlformats.org/drawingml/2006/picture">
+                  <pic:nvPicPr>
+                    <pic:cNvPr id="27" name="Imagen 27" descr="Interfaz de usuario gráfica, Aplicación&#10;&#10;Descripción generada automáticamente"/>
+                    <pic:cNvPicPr/>
+                  </pic:nvPicPr>
+                  <pic:blipFill>
+                    <a:blip r:embed="rId32"/>
+                    <a:stretch>
+                      <a:fillRect/>
+                    </a:stretch>
+                  </pic:blipFill>
+                  <pic:spPr>
+                    <a:xfrm>
+                      <a:off x="0" y="0"/>
+                      <a:ext cx="3634669" cy="2426390"/>
+                    </a:xfrm>
+                    <a:prstGeom prst="rect">
+                      <a:avLst/>
+                    </a:prstGeom>
+                    <a:ln>
+                      <a:solidFill>
+                        <a:schemeClr val="tx1"/>
+                      </a:solidFill>
+                    </a:ln>
+                  </pic:spPr>
+                </pic:pic>
+              </a:graphicData>
+            </a:graphic>
+          </wp:inline>
+        </w:drawing>
+      </w:r>
+    </w:p>
+    <w:p>
+      <w:r>
+        <w:lastRenderedPageBreak/>
+        <w:t>Si se introduce un nombre de un usuario que no existe el sistema mostrará un mensaje de error indicándolo.</w:t>
+      </w:r>
+    </w:p>
+    <w:p>
+      <w:pPr>
+        <w:jc w:val="center"/>
+      </w:pPr>
+      <w:r>
+        <w:drawing>
+          <wp:inline distT="0" distB="0" distL="0" distR="0" wp14:anchorId="16ECAFFC" wp14:editId="27806657">
+            <wp:extent cx="4009390" cy="2015539"/>
+            <wp:effectExtent l="19050" t="19050" r="10160" b="22860"/>
+            <wp:docPr id="35" name="Imagen 35" descr="Interfaz de usuario gráfica, Aplicación&#10;&#10;Descripción generada automáticamente"/>
+            <wp:cNvGraphicFramePr>
+              <a:graphicFrameLocks xmlns:a="http://schemas.openxmlformats.org/drawingml/2006/main" noChangeAspect="1"/>
+            </wp:cNvGraphicFramePr>
+            <a:graphic xmlns:a="http://schemas.openxmlformats.org/drawingml/2006/main">
+              <a:graphicData uri="http://schemas.openxmlformats.org/drawingml/2006/picture">
+                <pic:pic xmlns:pic="http://schemas.openxmlformats.org/drawingml/2006/picture">
+                  <pic:nvPicPr>
+                    <pic:cNvPr id="35" name="Imagen 35" descr="Interfaz de usuario gráfica, Aplicación&#10;&#10;Descripción generada automáticamente"/>
+                    <pic:cNvPicPr/>
+                  </pic:nvPicPr>
+                  <pic:blipFill>
+                    <a:blip r:embed="rId33"/>
+                    <a:stretch>
+                      <a:fillRect/>
+                    </a:stretch>
+                  </pic:blipFill>
+                  <pic:spPr>
+                    <a:xfrm>
+                      <a:off x="0" y="0"/>
+                      <a:ext cx="4027898" cy="2024843"/>
+                    </a:xfrm>
+                    <a:prstGeom prst="rect">
+                      <a:avLst/>
+                    </a:prstGeom>
+                    <a:ln>
+                      <a:solidFill>
+                        <a:schemeClr val="tx1"/>
+                      </a:solidFill>
+                    </a:ln>
+                  </pic:spPr>
+                </pic:pic>
+              </a:graphicData>
+            </a:graphic>
+          </wp:inline>
+        </w:drawing>
+      </w:r>
+    </w:p>
+    <w:p>
+      <w:r>
+        <w:t>Si se escriben datos correctos aparecerá una ventana de confirmación de la eliminación, si se confirma se eliminará el usuario y el sistema mostrará un mensaje de éxito.</w:t>
+      </w:r>
+    </w:p>
+    <w:p>
+      <w:pPr>
+        <w:jc w:val="center"/>
+      </w:pPr>
+      <w:r>
+        <w:drawing>
+          <wp:inline distT="0" distB="0" distL="0" distR="0" wp14:anchorId="65B9D647" wp14:editId="73BC4A1F">
+            <wp:extent cx="3696172" cy="2457450"/>
+            <wp:effectExtent l="19050" t="19050" r="19050" b="19050"/>
+            <wp:docPr id="37" name="Imagen 37" descr="Interfaz de usuario gráfica, Aplicación&#10;&#10;Descripción generada automáticamente"/>
+            <wp:cNvGraphicFramePr>
+              <a:graphicFrameLocks xmlns:a="http://schemas.openxmlformats.org/drawingml/2006/main" noChangeAspect="1"/>
+            </wp:cNvGraphicFramePr>
+            <a:graphic xmlns:a="http://schemas.openxmlformats.org/drawingml/2006/main">
+              <a:graphicData uri="http://schemas.openxmlformats.org/drawingml/2006/picture">
+                <pic:pic xmlns:pic="http://schemas.openxmlformats.org/drawingml/2006/picture">
+                  <pic:nvPicPr>
+                    <pic:cNvPr id="37" name="Imagen 37" descr="Interfaz de usuario gráfica, Aplicación&#10;&#10;Descripción generada automáticamente"/>
+                    <pic:cNvPicPr/>
+                  </pic:nvPicPr>
+                  <pic:blipFill>
+                    <a:blip r:embed="rId34"/>
+                    <a:stretch>
+                      <a:fillRect/>
+                    </a:stretch>
+                  </pic:blipFill>
+                  <pic:spPr>
+                    <a:xfrm>
+                      <a:off x="0" y="0"/>
+                      <a:ext cx="3707314" cy="2464858"/>
+                    </a:xfrm>
+                    <a:prstGeom prst="rect">
+                      <a:avLst/>
+                    </a:prstGeom>
+                    <a:ln>
+                      <a:solidFill>
+                        <a:schemeClr val="tx1"/>
+                      </a:solidFill>
+                    </a:ln>
+                  </pic:spPr>
+                </pic:pic>
+              </a:graphicData>
+            </a:graphic>
+          </wp:inline>
+        </w:drawing>
+      </w:r>
+    </w:p>
+    <w:p>
+      <w:pPr>
+        <w:jc w:val="center"/>
+      </w:pPr>
+      <w:r>
+        <w:drawing>
+          <wp:inline distT="0" distB="0" distL="0" distR="0" wp14:anchorId="6F11DDE8" wp14:editId="6AA4ABD0">
+            <wp:extent cx="3744622" cy="2505075"/>
+            <wp:effectExtent l="19050" t="19050" r="27305" b="9525"/>
+            <wp:docPr id="38" name="Imagen 38" descr="Interfaz de usuario gráfica, Aplicación&#10;&#10;Descripción generada automáticamente"/>
+            <wp:cNvGraphicFramePr>
+              <a:graphicFrameLocks xmlns:a="http://schemas.openxmlformats.org/drawingml/2006/main" noChangeAspect="1"/>
+            </wp:cNvGraphicFramePr>
+            <a:graphic xmlns:a="http://schemas.openxmlformats.org/drawingml/2006/main">
+              <a:graphicData uri="http://schemas.openxmlformats.org/drawingml/2006/picture">
+                <pic:pic xmlns:pic="http://schemas.openxmlformats.org/drawingml/2006/picture">
+                  <pic:nvPicPr>
+                    <pic:cNvPr id="38" name="Imagen 38" descr="Interfaz de usuario gráfica, Aplicación&#10;&#10;Descripción generada automáticamente"/>
+                    <pic:cNvPicPr/>
+                  </pic:nvPicPr>
+                  <pic:blipFill>
+                    <a:blip r:embed="rId35"/>
+                    <a:stretch>
+                      <a:fillRect/>
+                    </a:stretch>
+                  </pic:blipFill>
+                  <pic:spPr>
+                    <a:xfrm>
+                      <a:off x="0" y="0"/>
+                      <a:ext cx="3751188" cy="2509468"/>
+                    </a:xfrm>
+                    <a:prstGeom prst="rect">
+                      <a:avLst/>
+                    </a:prstGeom>
+                    <a:ln>
+                      <a:solidFill>
+                        <a:schemeClr val="tx1"/>
+                      </a:solidFill>
+                    </a:ln>
+                  </pic:spPr>
+                </pic:pic>
+              </a:graphicData>
+            </a:graphic>
+          </wp:inline>
+        </w:drawing>
+      </w:r>
+    </w:p>
+    <w:p>
+      <w:r>
+        <w:br w:type="page"/>
+      </w:r>
+    </w:p>
+    <w:p>
+      <w:pPr>
+        <w:pStyle w:val="Ttulo3"/>
+      </w:pPr>
+      <w:bookmarkStart w:id="14" w:name="_Toc105331237"/>
+      <w:r>
+        <w:lastRenderedPageBreak/>
+        <w:t>Modificación de usuario</w:t>
+      </w:r>
+      <w:bookmarkEnd w:id="14"/>
+    </w:p>
+    <w:p>
+      <w:r>
+        <w:t>Al pulsar el botón se abrirá una ventana que permite modificar los datos de un usuario.</w:t>
+      </w:r>
+    </w:p>
+    <w:p>
+      <w:pPr>
+        <w:jc w:val="center"/>
+      </w:pPr>
+      <w:r>
+        <w:drawing>
+          <wp:inline distT="0" distB="0" distL="0" distR="0" wp14:anchorId="60A1F108" wp14:editId="1985807D">
+            <wp:extent cx="3784807" cy="2514600"/>
+            <wp:effectExtent l="19050" t="19050" r="25400" b="19050"/>
+            <wp:docPr id="39" name="Imagen 39" descr="Interfaz de usuario gráfica, Aplicación&#10;&#10;Descripción generada automáticamente"/>
+            <wp:cNvGraphicFramePr>
+              <a:graphicFrameLocks xmlns:a="http://schemas.openxmlformats.org/drawingml/2006/main" noChangeAspect="1"/>
+            </wp:cNvGraphicFramePr>
+            <a:graphic xmlns:a="http://schemas.openxmlformats.org/drawingml/2006/main">
+              <a:graphicData uri="http://schemas.openxmlformats.org/drawingml/2006/picture">
+                <pic:pic xmlns:pic="http://schemas.openxmlformats.org/drawingml/2006/picture">
+                  <pic:nvPicPr>
+                    <pic:cNvPr id="39" name="Imagen 39" descr="Interfaz de usuario gráfica, Aplicación&#10;&#10;Descripción generada automáticamente"/>
+                    <pic:cNvPicPr/>
+                  </pic:nvPicPr>
+                  <pic:blipFill>
+                    <a:blip r:embed="rId36"/>
+                    <a:stretch>
+                      <a:fillRect/>
+                    </a:stretch>
+                  </pic:blipFill>
+                  <pic:spPr>
+                    <a:xfrm>
+                      <a:off x="0" y="0"/>
+                      <a:ext cx="3791164" cy="2518824"/>
+                    </a:xfrm>
+                    <a:prstGeom prst="rect">
+                      <a:avLst/>
+                    </a:prstGeom>
+                    <a:ln>
+                      <a:solidFill>
+                        <a:schemeClr val="tx1"/>
+                      </a:solidFill>
+                    </a:ln>
+                  </pic:spPr>
+                </pic:pic>
+              </a:graphicData>
+            </a:graphic>
+          </wp:inline>
+        </w:drawing>
+      </w:r>
+    </w:p>
+    <w:p>
+      <w:r>
+        <w:t>Hay tres opciones: modificar nombre, modificar contraseña y modificar permiso.</w:t>
+      </w:r>
+    </w:p>
+    <w:p>
+      <w:pPr>
+        <w:pStyle w:val="Ttulo4"/>
+        <w:rPr>
+          <w:i w:val="0"/>
+          <w:iCs w:val="0"/>
+        </w:rPr>
+      </w:pPr>
+      <w:r>
+        <w:rPr>
+          <w:i w:val="0"/>
+          <w:iCs w:val="0"/>
+        </w:rPr>
+        <w:t>Modificar nombre</w:t>
+      </w:r>
+    </w:p>
+    <w:p>
+      <w:r>
+        <w:t>Para modificar el nombre de un usuario basta con escribir el nombre de usuario y el nuevo nombre y pulsar en “Modificar nombre”</w:t>
+      </w:r>
+    </w:p>
+    <w:p>
+      <w:pPr>
+        <w:jc w:val="center"/>
+      </w:pPr>
+      <w:r>
+        <w:drawing>
+          <wp:inline distT="0" distB="0" distL="0" distR="0" wp14:anchorId="55C6C87C" wp14:editId="3CA36515">
+            <wp:extent cx="4542790" cy="371799"/>
+            <wp:effectExtent l="19050" t="19050" r="10160" b="28575"/>
+            <wp:docPr id="40" name="Imagen 40" descr="Imagen que contiene Forma&#10;&#10;Descripción generada automáticamente"/>
+            <wp:cNvGraphicFramePr>
+              <a:graphicFrameLocks xmlns:a="http://schemas.openxmlformats.org/drawingml/2006/main" noChangeAspect="1"/>
+            </wp:cNvGraphicFramePr>
+            <a:graphic xmlns:a="http://schemas.openxmlformats.org/drawingml/2006/main">
+              <a:graphicData uri="http://schemas.openxmlformats.org/drawingml/2006/picture">
+                <pic:pic xmlns:pic="http://schemas.openxmlformats.org/drawingml/2006/picture">
+                  <pic:nvPicPr>
+                    <pic:cNvPr id="40" name="Imagen 40" descr="Imagen que contiene Forma&#10;&#10;Descripción generada automáticamente"/>
+                    <pic:cNvPicPr/>
+                  </pic:nvPicPr>
+                  <pic:blipFill>
+                    <a:blip r:embed="rId37"/>
+                    <a:stretch>
+                      <a:fillRect/>
+                    </a:stretch>
+                  </pic:blipFill>
+                  <pic:spPr>
+                    <a:xfrm>
+                      <a:off x="0" y="0"/>
+                      <a:ext cx="4586142" cy="375347"/>
+                    </a:xfrm>
+                    <a:prstGeom prst="rect">
+                      <a:avLst/>
+                    </a:prstGeom>
+                    <a:ln>
+                      <a:solidFill>
+                        <a:schemeClr val="tx1"/>
+                      </a:solidFill>
+                    </a:ln>
+                  </pic:spPr>
+                </pic:pic>
+              </a:graphicData>
+            </a:graphic>
+          </wp:inline>
+        </w:drawing>
+      </w:r>
+    </w:p>
+    <w:p>
+      <w:r>
+        <w:t>Si el usuario al cual cambiar el nombre no existe el sistema mostrará un mensaje indicándolo.</w:t>
+      </w:r>
+    </w:p>
+    <w:p>
+      <w:pPr>
+        <w:jc w:val="center"/>
+      </w:pPr>
+      <w:r>
+        <w:drawing>
+          <wp:inline distT="0" distB="0" distL="0" distR="0" wp14:anchorId="489F479D" wp14:editId="1262EF58">
+            <wp:extent cx="4168689" cy="2543175"/>
+            <wp:effectExtent l="19050" t="19050" r="22860" b="9525"/>
+            <wp:docPr id="41" name="Imagen 41" descr="Tabla&#10;&#10;Descripción generada automáticamente"/>
+            <wp:cNvGraphicFramePr>
+              <a:graphicFrameLocks xmlns:a="http://schemas.openxmlformats.org/drawingml/2006/main" noChangeAspect="1"/>
+            </wp:cNvGraphicFramePr>
+            <a:graphic xmlns:a="http://schemas.openxmlformats.org/drawingml/2006/main">
+              <a:graphicData uri="http://schemas.openxmlformats.org/drawingml/2006/picture">
+                <pic:pic xmlns:pic="http://schemas.openxmlformats.org/drawingml/2006/picture">
+                  <pic:nvPicPr>
+                    <pic:cNvPr id="41" name="Imagen 41" descr="Tabla&#10;&#10;Descripción generada automáticamente"/>
+                    <pic:cNvPicPr/>
+                  </pic:nvPicPr>
+                  <pic:blipFill>
+                    <a:blip r:embed="rId38"/>
+                    <a:stretch>
+                      <a:fillRect/>
+                    </a:stretch>
+                  </pic:blipFill>
+                  <pic:spPr>
+                    <a:xfrm>
+                      <a:off x="0" y="0"/>
+                      <a:ext cx="4179576" cy="2549817"/>
+                    </a:xfrm>
+                    <a:prstGeom prst="rect">
+                      <a:avLst/>
+                    </a:prstGeom>
+                    <a:ln>
+                      <a:solidFill>
+                        <a:schemeClr val="tx1"/>
+                      </a:solidFill>
+                    </a:ln>
+                  </pic:spPr>
+                </pic:pic>
+              </a:graphicData>
+            </a:graphic>
+          </wp:inline>
+        </w:drawing>
+      </w:r>
+    </w:p>
+    <w:p>
+      <w:r>
+        <w:br w:type="page"/>
+      </w:r>
+    </w:p>
+    <w:p>
+      <w:r>
+        <w:lastRenderedPageBreak/>
+        <w:t>Si se escribe el nombre de un usuario que ya existe se mostrará un mensaje indicándolo.</w:t>
+      </w:r>
+    </w:p>
+    <w:p>
+      <w:pPr>
+        <w:jc w:val="center"/>
+      </w:pPr>
+      <w:r>
+        <w:drawing>
+          <wp:inline distT="0" distB="0" distL="0" distR="0" wp14:anchorId="5BBCA4F0" wp14:editId="1D7C468B">
+            <wp:extent cx="4380865" cy="2649949"/>
+            <wp:effectExtent l="19050" t="19050" r="19685" b="17145"/>
+            <wp:docPr id="42" name="Imagen 42" descr="Interfaz de usuario gráfica&#10;&#10;Descripción generada automáticamente con confianza media"/>
+            <wp:cNvGraphicFramePr>
+              <a:graphicFrameLocks xmlns:a="http://schemas.openxmlformats.org/drawingml/2006/main" noChangeAspect="1"/>
+            </wp:cNvGraphicFramePr>
+            <a:graphic xmlns:a="http://schemas.openxmlformats.org/drawingml/2006/main">
+              <a:graphicData uri="http://schemas.openxmlformats.org/drawingml/2006/picture">
+                <pic:pic xmlns:pic="http://schemas.openxmlformats.org/drawingml/2006/picture">
+                  <pic:nvPicPr>
+                    <pic:cNvPr id="42" name="Imagen 42" descr="Interfaz de usuario gráfica&#10;&#10;Descripción generada automáticamente con confianza media"/>
+                    <pic:cNvPicPr/>
+                  </pic:nvPicPr>
+                  <pic:blipFill>
+                    <a:blip r:embed="rId39"/>
+                    <a:stretch>
+                      <a:fillRect/>
+                    </a:stretch>
+                  </pic:blipFill>
+                  <pic:spPr>
+                    <a:xfrm>
+                      <a:off x="0" y="0"/>
+                      <a:ext cx="4388862" cy="2654786"/>
+                    </a:xfrm>
+                    <a:prstGeom prst="rect">
+                      <a:avLst/>
+                    </a:prstGeom>
+                    <a:ln>
+                      <a:solidFill>
+                        <a:schemeClr val="tx1"/>
+                      </a:solidFill>
+                    </a:ln>
+                  </pic:spPr>
+                </pic:pic>
+              </a:graphicData>
+            </a:graphic>
+          </wp:inline>
+        </w:drawing>
+      </w:r>
+    </w:p>
+    <w:p>
+      <w:r>
+        <w:t>Si se introducen datos correctos se mostrará un mensaje de éxito.</w:t>
+      </w:r>
+    </w:p>
+    <w:p>
+      <w:pPr>
+        <w:jc w:val="center"/>
+      </w:pPr>
+      <w:r>
+        <w:drawing>
+          <wp:inline distT="0" distB="0" distL="0" distR="0" wp14:anchorId="73038F85" wp14:editId="5679AB9A">
+            <wp:extent cx="4412002" cy="2705100"/>
+            <wp:effectExtent l="19050" t="19050" r="26670" b="19050"/>
+            <wp:docPr id="44" name="Imagen 44" descr="Tabla&#10;&#10;Descripción generada automáticamente con confianza media"/>
+            <wp:cNvGraphicFramePr>
+              <a:graphicFrameLocks xmlns:a="http://schemas.openxmlformats.org/drawingml/2006/main" noChangeAspect="1"/>
+            </wp:cNvGraphicFramePr>
+            <a:graphic xmlns:a="http://schemas.openxmlformats.org/drawingml/2006/main">
+              <a:graphicData uri="http://schemas.openxmlformats.org/drawingml/2006/picture">
+                <pic:pic xmlns:pic="http://schemas.openxmlformats.org/drawingml/2006/picture">
+                  <pic:nvPicPr>
+                    <pic:cNvPr id="44" name="Imagen 44" descr="Tabla&#10;&#10;Descripción generada automáticamente con confianza media"/>
+                    <pic:cNvPicPr/>
+                  </pic:nvPicPr>
+                  <pic:blipFill>
+                    <a:blip r:embed="rId40"/>
+                    <a:stretch>
+                      <a:fillRect/>
+                    </a:stretch>
+                  </pic:blipFill>
+                  <pic:spPr>
+                    <a:xfrm>
+                      <a:off x="0" y="0"/>
+                      <a:ext cx="4424955" cy="2713042"/>
+                    </a:xfrm>
+                    <a:prstGeom prst="rect">
+                      <a:avLst/>
+                    </a:prstGeom>
+                    <a:ln>
+                      <a:solidFill>
+                        <a:schemeClr val="tx1"/>
+                      </a:solidFill>
+                    </a:ln>
+                  </pic:spPr>
+                </pic:pic>
+              </a:graphicData>
+            </a:graphic>
+          </wp:inline>
+        </w:drawing>
+      </w:r>
+    </w:p>
+    <w:p>
+      <w:pPr>
+        <w:rPr>
+          <w:rFonts w:asciiTheme="majorHAnsi" w:eastAsiaTheme="majorEastAsia" w:hAnsiTheme="majorHAnsi" w:cstheme="majorBidi"/>
+          <w:color w:val="2F5496" w:themeColor="accent1" w:themeShade="BF"/>
+        </w:rPr>
+      </w:pPr>
+      <w:r>
+        <w:rPr>
+          <w:i/>
+          <w:iCs/>
+        </w:rPr>
+        <w:br w:type="page"/>
+      </w:r>
+    </w:p>
+    <w:p>
+      <w:pPr>
+        <w:pStyle w:val="Ttulo4"/>
+        <w:rPr>
+          <w:i w:val="0"/>
+          <w:iCs w:val="0"/>
+        </w:rPr>
+      </w:pPr>
+      <w:r>
+        <w:rPr>
+          <w:i w:val="0"/>
+          <w:iCs w:val="0"/>
+        </w:rPr>
+        <w:lastRenderedPageBreak/>
+        <w:t>Cambiar contraseña</w:t>
+      </w:r>
+    </w:p>
+    <w:p>
+      <w:r>
+        <w:t>Para cambiar la contraseña el usuario debe rellenar el nombre de usuario, la contraseña actual, la nueva contraseña y pulsar a modificar contraseña.</w:t>
+      </w:r>
+    </w:p>
+    <w:p>
+      <w:pPr>
+        <w:jc w:val="center"/>
+      </w:pPr>
+      <w:r>
+        <w:drawing>
+          <wp:inline distT="0" distB="0" distL="0" distR="0" wp14:anchorId="2EB6BCA7" wp14:editId="00AE9FAD">
+            <wp:extent cx="4342765" cy="2623328"/>
+            <wp:effectExtent l="19050" t="19050" r="19685" b="24765"/>
+            <wp:docPr id="49" name="Imagen 49" descr="Tabla&#10;&#10;Descripción generada automáticamente"/>
+            <wp:cNvGraphicFramePr>
+              <a:graphicFrameLocks xmlns:a="http://schemas.openxmlformats.org/drawingml/2006/main" noChangeAspect="1"/>
+            </wp:cNvGraphicFramePr>
+            <a:graphic xmlns:a="http://schemas.openxmlformats.org/drawingml/2006/main">
+              <a:graphicData uri="http://schemas.openxmlformats.org/drawingml/2006/picture">
+                <pic:pic xmlns:pic="http://schemas.openxmlformats.org/drawingml/2006/picture">
+                  <pic:nvPicPr>
+                    <pic:cNvPr id="49" name="Imagen 49" descr="Tabla&#10;&#10;Descripción generada automáticamente"/>
+                    <pic:cNvPicPr/>
+                  </pic:nvPicPr>
+                  <pic:blipFill>
+                    <a:blip r:embed="rId41"/>
+                    <a:stretch>
+                      <a:fillRect/>
+                    </a:stretch>
+                  </pic:blipFill>
+                  <pic:spPr>
+                    <a:xfrm>
+                      <a:off x="0" y="0"/>
+                      <a:ext cx="4348443" cy="2626758"/>
+                    </a:xfrm>
+                    <a:prstGeom prst="rect">
+                      <a:avLst/>
+                    </a:prstGeom>
+                    <a:ln>
+                      <a:solidFill>
+                        <a:schemeClr val="tx1"/>
+                      </a:solidFill>
+                    </a:ln>
+                  </pic:spPr>
+                </pic:pic>
+              </a:graphicData>
+            </a:graphic>
+          </wp:inline>
+        </w:drawing>
+      </w:r>
+    </w:p>
+    <w:p>
+      <w:r>
+        <w:t>Si el usuario escrito no existe el sistema mostrará un mensaje de error indicándolo.</w:t>
+      </w:r>
+    </w:p>
+    <w:p>
+      <w:pPr>
+        <w:jc w:val="center"/>
+      </w:pPr>
+      <w:r>
+        <w:drawing>
+          <wp:inline distT="0" distB="0" distL="0" distR="0" wp14:anchorId="29F21171" wp14:editId="773BA28C">
+            <wp:extent cx="4291730" cy="2638425"/>
+            <wp:effectExtent l="19050" t="19050" r="13970" b="9525"/>
+            <wp:docPr id="50" name="Imagen 50" descr="Tabla&#10;&#10;Descripción generada automáticamente"/>
+            <wp:cNvGraphicFramePr>
+              <a:graphicFrameLocks xmlns:a="http://schemas.openxmlformats.org/drawingml/2006/main" noChangeAspect="1"/>
+            </wp:cNvGraphicFramePr>
+            <a:graphic xmlns:a="http://schemas.openxmlformats.org/drawingml/2006/main">
+              <a:graphicData uri="http://schemas.openxmlformats.org/drawingml/2006/picture">
+                <pic:pic xmlns:pic="http://schemas.openxmlformats.org/drawingml/2006/picture">
+                  <pic:nvPicPr>
+                    <pic:cNvPr id="50" name="Imagen 50" descr="Tabla&#10;&#10;Descripción generada automáticamente"/>
+                    <pic:cNvPicPr/>
+                  </pic:nvPicPr>
+                  <pic:blipFill>
+                    <a:blip r:embed="rId42"/>
+                    <a:stretch>
+                      <a:fillRect/>
+                    </a:stretch>
+                  </pic:blipFill>
+                  <pic:spPr>
+                    <a:xfrm>
+                      <a:off x="0" y="0"/>
+                      <a:ext cx="4305655" cy="2646986"/>
+                    </a:xfrm>
+                    <a:prstGeom prst="rect">
+                      <a:avLst/>
+                    </a:prstGeom>
+                    <a:ln>
+                      <a:solidFill>
+                        <a:schemeClr val="tx1"/>
+                      </a:solidFill>
+                    </a:ln>
+                  </pic:spPr>
+                </pic:pic>
+              </a:graphicData>
+            </a:graphic>
+          </wp:inline>
+        </w:drawing>
+      </w:r>
+    </w:p>
+    <w:p>
+      <w:r>
+        <w:br w:type="page"/>
+      </w:r>
+    </w:p>
+    <w:p>
+      <w:r>
+        <w:lastRenderedPageBreak/>
+        <w:t>Si la contraseña actual es incorrecta el sistema mostrará un mensaje de error indicándolo.</w:t>
+      </w:r>
+    </w:p>
+    <w:p>
+      <w:pPr>
+        <w:jc w:val="center"/>
+      </w:pPr>
+      <w:r>
+        <w:drawing>
+          <wp:inline distT="0" distB="0" distL="0" distR="0" wp14:anchorId="115727AE" wp14:editId="66B8F269">
+            <wp:extent cx="4466282" cy="2753086"/>
+            <wp:effectExtent l="19050" t="19050" r="10795" b="28575"/>
+            <wp:docPr id="51" name="Imagen 51" descr="Tabla&#10;&#10;Descripción generada automáticamente con confianza media"/>
+            <wp:cNvGraphicFramePr>
+              <a:graphicFrameLocks xmlns:a="http://schemas.openxmlformats.org/drawingml/2006/main" noChangeAspect="1"/>
+            </wp:cNvGraphicFramePr>
+            <a:graphic xmlns:a="http://schemas.openxmlformats.org/drawingml/2006/main">
+              <a:graphicData uri="http://schemas.openxmlformats.org/drawingml/2006/picture">
+                <pic:pic xmlns:pic="http://schemas.openxmlformats.org/drawingml/2006/picture">
+                  <pic:nvPicPr>
+                    <pic:cNvPr id="51" name="Imagen 51" descr="Tabla&#10;&#10;Descripción generada automáticamente con confianza media"/>
+                    <pic:cNvPicPr/>
+                  </pic:nvPicPr>
+                  <pic:blipFill>
+                    <a:blip r:embed="rId43"/>
+                    <a:stretch>
+                      <a:fillRect/>
+                    </a:stretch>
+                  </pic:blipFill>
+                  <pic:spPr>
+                    <a:xfrm>
+                      <a:off x="0" y="0"/>
+                      <a:ext cx="4487293" cy="2766038"/>
+                    </a:xfrm>
+                    <a:prstGeom prst="rect">
+                      <a:avLst/>
+                    </a:prstGeom>
+                    <a:ln>
+                      <a:solidFill>
+                        <a:schemeClr val="tx1"/>
+                      </a:solidFill>
+                    </a:ln>
+                  </pic:spPr>
+                </pic:pic>
+              </a:graphicData>
+            </a:graphic>
+          </wp:inline>
+        </w:drawing>
+      </w:r>
+    </w:p>
+    <w:p>
+      <w:r>
+        <w:t>Si la contraseña actual y la nueva son iguales el sistema mostrará un mensaje de error indicándolo.</w:t>
+      </w:r>
+    </w:p>
+    <w:p>
+      <w:pPr>
+        <w:jc w:val="center"/>
+      </w:pPr>
+      <w:r>
+        <w:drawing>
+          <wp:inline distT="0" distB="0" distL="0" distR="0" wp14:anchorId="3D056CA5" wp14:editId="26214304">
+            <wp:extent cx="4375056" cy="2686050"/>
+            <wp:effectExtent l="19050" t="19050" r="26035" b="19050"/>
+            <wp:docPr id="52" name="Imagen 52" descr="Interfaz de usuario gráfica&#10;&#10;Descripción generada automáticamente con confianza baja"/>
+            <wp:cNvGraphicFramePr>
+              <a:graphicFrameLocks xmlns:a="http://schemas.openxmlformats.org/drawingml/2006/main" noChangeAspect="1"/>
+            </wp:cNvGraphicFramePr>
+            <a:graphic xmlns:a="http://schemas.openxmlformats.org/drawingml/2006/main">
+              <a:graphicData uri="http://schemas.openxmlformats.org/drawingml/2006/picture">
+                <pic:pic xmlns:pic="http://schemas.openxmlformats.org/drawingml/2006/picture">
+                  <pic:nvPicPr>
+                    <pic:cNvPr id="52" name="Imagen 52" descr="Interfaz de usuario gráfica&#10;&#10;Descripción generada automáticamente con confianza baja"/>
+                    <pic:cNvPicPr/>
+                  </pic:nvPicPr>
+                  <pic:blipFill>
+                    <a:blip r:embed="rId44"/>
+                    <a:stretch>
+                      <a:fillRect/>
+                    </a:stretch>
+                  </pic:blipFill>
+                  <pic:spPr>
+                    <a:xfrm>
+                      <a:off x="0" y="0"/>
+                      <a:ext cx="4382591" cy="2690676"/>
+                    </a:xfrm>
+                    <a:prstGeom prst="rect">
+                      <a:avLst/>
+                    </a:prstGeom>
+                    <a:ln>
+                      <a:solidFill>
+                        <a:schemeClr val="tx1"/>
+                      </a:solidFill>
+                    </a:ln>
+                  </pic:spPr>
+                </pic:pic>
+              </a:graphicData>
+            </a:graphic>
+          </wp:inline>
+        </w:drawing>
+      </w:r>
+    </w:p>
+    <w:p>
+      <w:r>
+        <w:br w:type="page"/>
+      </w:r>
+    </w:p>
+    <w:p>
+      <w:r>
+        <w:lastRenderedPageBreak/>
+        <w:t>Si se introducen todos los datos correctamente el sistema mostrará un mensaje de éxito y la contraseña habrá sido cambiada.</w:t>
+      </w:r>
+    </w:p>
+    <w:p>
+      <w:pPr>
+        <w:jc w:val="center"/>
+      </w:pPr>
+      <w:r>
+        <w:drawing>
+          <wp:inline distT="0" distB="0" distL="0" distR="0" wp14:anchorId="329744AA" wp14:editId="3F61CEFB">
+            <wp:extent cx="4024678" cy="2419350"/>
+            <wp:effectExtent l="19050" t="19050" r="13970" b="19050"/>
+            <wp:docPr id="53" name="Imagen 53" descr="Tabla&#10;&#10;Descripción generada automáticamente"/>
+            <wp:cNvGraphicFramePr>
+              <a:graphicFrameLocks xmlns:a="http://schemas.openxmlformats.org/drawingml/2006/main" noChangeAspect="1"/>
+            </wp:cNvGraphicFramePr>
+            <a:graphic xmlns:a="http://schemas.openxmlformats.org/drawingml/2006/main">
+              <a:graphicData uri="http://schemas.openxmlformats.org/drawingml/2006/picture">
+                <pic:pic xmlns:pic="http://schemas.openxmlformats.org/drawingml/2006/picture">
+                  <pic:nvPicPr>
+                    <pic:cNvPr id="53" name="Imagen 53" descr="Tabla&#10;&#10;Descripción generada automáticamente"/>
+                    <pic:cNvPicPr/>
+                  </pic:nvPicPr>
+                  <pic:blipFill>
+                    <a:blip r:embed="rId45"/>
+                    <a:stretch>
+                      <a:fillRect/>
+                    </a:stretch>
+                  </pic:blipFill>
+                  <pic:spPr>
+                    <a:xfrm>
+                      <a:off x="0" y="0"/>
+                      <a:ext cx="4026539" cy="2420469"/>
+                    </a:xfrm>
+                    <a:prstGeom prst="rect">
+                      <a:avLst/>
+                    </a:prstGeom>
+                    <a:ln>
+                      <a:solidFill>
+                        <a:schemeClr val="tx1"/>
+                      </a:solidFill>
+                    </a:ln>
+                  </pic:spPr>
+                </pic:pic>
+              </a:graphicData>
+            </a:graphic>
+          </wp:inline>
+        </w:drawing>
+      </w:r>
+    </w:p>
+    <w:p>
+      <w:pPr>
+        <w:pStyle w:val="Ttulo4"/>
+        <w:rPr>
+          <w:i w:val="0"/>
+          <w:iCs w:val="0"/>
+        </w:rPr>
+      </w:pPr>
+      <w:r>
+        <w:rPr>
+          <w:i w:val="0"/>
+          <w:iCs w:val="0"/>
+        </w:rPr>
+        <w:t>Modificar permiso de administrador</w:t>
+      </w:r>
+    </w:p>
+    <w:p>
+      <w:r>
+        <w:t>Para modificar el permiso de administrador en un usuario se debe rellenar el campo de nombre de usuario y marcar o desmarcar la pestaña de administrador.</w:t>
+      </w:r>
+    </w:p>
+    <w:p>
+      <w:pPr>
+        <w:jc w:val="center"/>
+      </w:pPr>
+      <w:r>
+        <w:drawing>
+          <wp:inline distT="0" distB="0" distL="0" distR="0" wp14:anchorId="21DD80E9" wp14:editId="4655E9C5">
+            <wp:extent cx="4047490" cy="2607737"/>
+            <wp:effectExtent l="19050" t="19050" r="10160" b="21590"/>
+            <wp:docPr id="54" name="Imagen 54" descr="Tabla&#10;&#10;Descripción generada automáticamente"/>
+            <wp:cNvGraphicFramePr>
+              <a:graphicFrameLocks xmlns:a="http://schemas.openxmlformats.org/drawingml/2006/main" noChangeAspect="1"/>
+            </wp:cNvGraphicFramePr>
+            <a:graphic xmlns:a="http://schemas.openxmlformats.org/drawingml/2006/main">
+              <a:graphicData uri="http://schemas.openxmlformats.org/drawingml/2006/picture">
+                <pic:pic xmlns:pic="http://schemas.openxmlformats.org/drawingml/2006/picture">
+                  <pic:nvPicPr>
+                    <pic:cNvPr id="54" name="Imagen 54" descr="Tabla&#10;&#10;Descripción generada automáticamente"/>
+                    <pic:cNvPicPr/>
+                  </pic:nvPicPr>
+                  <pic:blipFill>
+                    <a:blip r:embed="rId46"/>
+                    <a:stretch>
+                      <a:fillRect/>
+                    </a:stretch>
+                  </pic:blipFill>
+                  <pic:spPr>
+                    <a:xfrm>
+                      <a:off x="0" y="0"/>
+                      <a:ext cx="4069607" cy="2621986"/>
+                    </a:xfrm>
+                    <a:prstGeom prst="rect">
+                      <a:avLst/>
+                    </a:prstGeom>
+                    <a:ln>
+                      <a:solidFill>
+                        <a:schemeClr val="tx1"/>
+                      </a:solidFill>
+                    </a:ln>
+                  </pic:spPr>
+                </pic:pic>
+              </a:graphicData>
+            </a:graphic>
+          </wp:inline>
+        </w:drawing>
+      </w:r>
+    </w:p>
+    <w:p>
+      <w:r>
+        <w:br w:type="page"/>
+      </w:r>
+    </w:p>
+    <w:p>
+      <w:r>
+        <w:lastRenderedPageBreak/>
+        <w:t>Si se escribe un usuario que no existe el sistema mostrará un mensaje de error indicándolo.</w:t>
+      </w:r>
+    </w:p>
+    <w:p>
+      <w:pPr>
+        <w:jc w:val="center"/>
+      </w:pPr>
+      <w:r>
+        <w:drawing>
+          <wp:inline distT="0" distB="0" distL="0" distR="0" wp14:anchorId="4FF4B650" wp14:editId="42983A16">
+            <wp:extent cx="3818890" cy="2434408"/>
+            <wp:effectExtent l="19050" t="19050" r="10160" b="23495"/>
+            <wp:docPr id="55" name="Imagen 55" descr="Tabla&#10;&#10;Descripción generada automáticamente"/>
+            <wp:cNvGraphicFramePr>
+              <a:graphicFrameLocks xmlns:a="http://schemas.openxmlformats.org/drawingml/2006/main" noChangeAspect="1"/>
+            </wp:cNvGraphicFramePr>
+            <a:graphic xmlns:a="http://schemas.openxmlformats.org/drawingml/2006/main">
+              <a:graphicData uri="http://schemas.openxmlformats.org/drawingml/2006/picture">
+                <pic:pic xmlns:pic="http://schemas.openxmlformats.org/drawingml/2006/picture">
+                  <pic:nvPicPr>
+                    <pic:cNvPr id="55" name="Imagen 55" descr="Tabla&#10;&#10;Descripción generada automáticamente"/>
+                    <pic:cNvPicPr/>
+                  </pic:nvPicPr>
+                  <pic:blipFill>
+                    <a:blip r:embed="rId47"/>
+                    <a:stretch>
+                      <a:fillRect/>
+                    </a:stretch>
+                  </pic:blipFill>
+                  <pic:spPr>
+                    <a:xfrm>
+                      <a:off x="0" y="0"/>
+                      <a:ext cx="3835548" cy="2445027"/>
+                    </a:xfrm>
+                    <a:prstGeom prst="rect">
+                      <a:avLst/>
+                    </a:prstGeom>
+                    <a:ln>
+                      <a:solidFill>
+                        <a:schemeClr val="tx1"/>
+                      </a:solidFill>
+                    </a:ln>
+                  </pic:spPr>
+                </pic:pic>
+              </a:graphicData>
+            </a:graphic>
+          </wp:inline>
+        </w:drawing>
+      </w:r>
+    </w:p>
+    <w:p>
+      <w:r>
+        <w:t>Si se intenta quitar a “</w:t>
+      </w:r>
+      <w:proofErr w:type="spellStart"/>
+      <w:r>
+        <w:t>admin</w:t>
+      </w:r>
+      <w:proofErr w:type="spellEnd"/>
+      <w:r>
+        <w:t>” el permiso de administrador dará error.</w:t>
+      </w:r>
+    </w:p>
+    <w:p>
+      <w:pPr>
+        <w:jc w:val="center"/>
+      </w:pPr>
+      <w:r>
+        <w:drawing>
+          <wp:inline distT="0" distB="0" distL="0" distR="0" wp14:anchorId="1F6E7DC7" wp14:editId="717CA7E6">
+            <wp:extent cx="3847644" cy="2381250"/>
+            <wp:effectExtent l="19050" t="19050" r="19685" b="19050"/>
+            <wp:docPr id="56" name="Imagen 56" descr="Tabla&#10;&#10;Descripción generada automáticamente con confianza media"/>
+            <wp:cNvGraphicFramePr>
+              <a:graphicFrameLocks xmlns:a="http://schemas.openxmlformats.org/drawingml/2006/main" noChangeAspect="1"/>
+            </wp:cNvGraphicFramePr>
+            <a:graphic xmlns:a="http://schemas.openxmlformats.org/drawingml/2006/main">
+              <a:graphicData uri="http://schemas.openxmlformats.org/drawingml/2006/picture">
+                <pic:pic xmlns:pic="http://schemas.openxmlformats.org/drawingml/2006/picture">
+                  <pic:nvPicPr>
+                    <pic:cNvPr id="56" name="Imagen 56" descr="Tabla&#10;&#10;Descripción generada automáticamente con confianza media"/>
+                    <pic:cNvPicPr/>
+                  </pic:nvPicPr>
+                  <pic:blipFill>
+                    <a:blip r:embed="rId48"/>
+                    <a:stretch>
+                      <a:fillRect/>
+                    </a:stretch>
+                  </pic:blipFill>
+                  <pic:spPr>
+                    <a:xfrm>
+                      <a:off x="0" y="0"/>
+                      <a:ext cx="3851894" cy="2383880"/>
+                    </a:xfrm>
+                    <a:prstGeom prst="rect">
+                      <a:avLst/>
+                    </a:prstGeom>
+                    <a:ln>
+                      <a:solidFill>
+                        <a:schemeClr val="tx1"/>
+                      </a:solidFill>
+                    </a:ln>
+                  </pic:spPr>
+                </pic:pic>
+              </a:graphicData>
+            </a:graphic>
+          </wp:inline>
+        </w:drawing>
+      </w:r>
+    </w:p>
+    <w:p>
+      <w:r>
+        <w:t>Si se han escrito todos los datos correctos aparecerá un mensaje de éxito y el usuario ya será administrador.</w:t>
+      </w:r>
+    </w:p>
+    <w:p>
+      <w:pPr>
+        <w:jc w:val="center"/>
+      </w:pPr>
+      <w:r>
+        <w:drawing>
+          <wp:inline distT="0" distB="0" distL="0" distR="0" wp14:anchorId="6D772EE0" wp14:editId="0BCD8FAE">
+            <wp:extent cx="3552190" cy="2255206"/>
+            <wp:effectExtent l="19050" t="19050" r="10160" b="12065"/>
+            <wp:docPr id="57" name="Imagen 57" descr="Tabla&#10;&#10;Descripción generada automáticamente"/>
+            <wp:cNvGraphicFramePr>
+              <a:graphicFrameLocks xmlns:a="http://schemas.openxmlformats.org/drawingml/2006/main" noChangeAspect="1"/>
+            </wp:cNvGraphicFramePr>
+            <a:graphic xmlns:a="http://schemas.openxmlformats.org/drawingml/2006/main">
+              <a:graphicData uri="http://schemas.openxmlformats.org/drawingml/2006/picture">
+                <pic:pic xmlns:pic="http://schemas.openxmlformats.org/drawingml/2006/picture">
+                  <pic:nvPicPr>
+                    <pic:cNvPr id="57" name="Imagen 57" descr="Tabla&#10;&#10;Descripción generada automáticamente"/>
+                    <pic:cNvPicPr/>
+                  </pic:nvPicPr>
+                  <pic:blipFill>
+                    <a:blip r:embed="rId49"/>
+                    <a:stretch>
+                      <a:fillRect/>
+                    </a:stretch>
+                  </pic:blipFill>
+                  <pic:spPr>
+                    <a:xfrm>
+                      <a:off x="0" y="0"/>
+                      <a:ext cx="3563049" cy="2262100"/>
+                    </a:xfrm>
+                    <a:prstGeom prst="rect">
+                      <a:avLst/>
+                    </a:prstGeom>
+                    <a:ln>
+                      <a:solidFill>
+                        <a:schemeClr val="tx1"/>
+                      </a:solidFill>
+                    </a:ln>
+                  </pic:spPr>
+                </pic:pic>
+              </a:graphicData>
+            </a:graphic>
+          </wp:inline>
+        </w:drawing>
+      </w:r>
+    </w:p>
+    <w:p>
+      <w:pPr>
+        <w:jc w:val="center"/>
+      </w:pPr>
+    </w:p>
+    <w:p>
+      <w:pPr>
+        <w:pStyle w:val="Ttulo3"/>
+      </w:pPr>
+      <w:bookmarkStart w:id="15" w:name="_Toc105331238"/>
+      <w:r>
+        <w:lastRenderedPageBreak/>
+        <w:t>Introducir productos</w:t>
+      </w:r>
+      <w:bookmarkEnd w:id="15"/>
+    </w:p>
+    <w:p>
+      <w:r>
+        <w:t>Esta funcionalidad permite a los usuarios administradores introducir productos en el inventario.</w:t>
+      </w:r>
+    </w:p>
+    <w:p>
+      <w:pPr>
+        <w:jc w:val="center"/>
+      </w:pPr>
+      <w:r>
+        <w:drawing>
+          <wp:inline distT="0" distB="0" distL="0" distR="0" wp14:anchorId="2233F4AF" wp14:editId="057C6EDE">
+            <wp:extent cx="4871720" cy="2419820"/>
+            <wp:effectExtent l="19050" t="19050" r="24130" b="19050"/>
+            <wp:docPr id="61" name="Imagen 61" descr="Interfaz de usuario gráfica, Aplicación&#10;&#10;Descripción generada automáticamente"/>
+            <wp:cNvGraphicFramePr>
+              <a:graphicFrameLocks xmlns:a="http://schemas.openxmlformats.org/drawingml/2006/main" noChangeAspect="1"/>
+            </wp:cNvGraphicFramePr>
+            <a:graphic xmlns:a="http://schemas.openxmlformats.org/drawingml/2006/main">
+              <a:graphicData uri="http://schemas.openxmlformats.org/drawingml/2006/picture">
+                <pic:pic xmlns:pic="http://schemas.openxmlformats.org/drawingml/2006/picture">
+                  <pic:nvPicPr>
+                    <pic:cNvPr id="61" name="Imagen 61" descr="Interfaz de usuario gráfica, Aplicación&#10;&#10;Descripción generada automáticamente"/>
+                    <pic:cNvPicPr/>
+                  </pic:nvPicPr>
+                  <pic:blipFill>
+                    <a:blip r:embed="rId50"/>
+                    <a:stretch>
+                      <a:fillRect/>
+                    </a:stretch>
+                  </pic:blipFill>
+                  <pic:spPr>
+                    <a:xfrm>
+                      <a:off x="0" y="0"/>
+                      <a:ext cx="4882374" cy="2425112"/>
+                    </a:xfrm>
+                    <a:prstGeom prst="rect">
+                      <a:avLst/>
+                    </a:prstGeom>
+                    <a:ln>
+                      <a:solidFill>
+                        <a:schemeClr val="tx1"/>
+                      </a:solidFill>
+                    </a:ln>
+                  </pic:spPr>
+                </pic:pic>
+              </a:graphicData>
+            </a:graphic>
+          </wp:inline>
+        </w:drawing>
+      </w:r>
+    </w:p>
+    <w:p>
+      <w:r>
+        <w:t>Para ello el usuario debe de rellenar todos los campos, si se queda alguno sin rellenar el sistema mostrará un mensaje de error indicándolo.</w:t>
+      </w:r>
+    </w:p>
+    <w:p>
+      <w:pPr>
+        <w:jc w:val="center"/>
+      </w:pPr>
+      <w:r>
+        <w:drawing>
+          <wp:inline distT="0" distB="0" distL="0" distR="0" wp14:anchorId="16E033D5" wp14:editId="588B2C1A">
+            <wp:extent cx="5029200" cy="1958100"/>
+            <wp:effectExtent l="19050" t="19050" r="19050" b="23495"/>
+            <wp:docPr id="62" name="Imagen 62" descr="Interfaz de usuario gráfica, Texto, Aplicación, Word&#10;&#10;Descripción generada automáticamente"/>
+            <wp:cNvGraphicFramePr>
+              <a:graphicFrameLocks xmlns:a="http://schemas.openxmlformats.org/drawingml/2006/main" noChangeAspect="1"/>
+            </wp:cNvGraphicFramePr>
+            <a:graphic xmlns:a="http://schemas.openxmlformats.org/drawingml/2006/main">
+              <a:graphicData uri="http://schemas.openxmlformats.org/drawingml/2006/picture">
+                <pic:pic xmlns:pic="http://schemas.openxmlformats.org/drawingml/2006/picture">
+                  <pic:nvPicPr>
+                    <pic:cNvPr id="62" name="Imagen 62" descr="Interfaz de usuario gráfica, Texto, Aplicación, Word&#10;&#10;Descripción generada automáticamente"/>
+                    <pic:cNvPicPr/>
+                  </pic:nvPicPr>
+                  <pic:blipFill>
+                    <a:blip r:embed="rId51"/>
+                    <a:stretch>
+                      <a:fillRect/>
+                    </a:stretch>
+                  </pic:blipFill>
+                  <pic:spPr>
+                    <a:xfrm>
+                      <a:off x="0" y="0"/>
+                      <a:ext cx="5033495" cy="1959772"/>
+                    </a:xfrm>
+                    <a:prstGeom prst="rect">
+                      <a:avLst/>
+                    </a:prstGeom>
+                    <a:ln>
+                      <a:solidFill>
+                        <a:schemeClr val="tx1"/>
+                      </a:solidFill>
+                    </a:ln>
+                  </pic:spPr>
+                </pic:pic>
+              </a:graphicData>
+            </a:graphic>
+          </wp:inline>
+        </w:drawing>
+      </w:r>
+    </w:p>
+    <w:p>
+      <w:r>
+        <w:t>Si el producto ya existe en la base de datos mostrará un mensaje de error indicándolo.</w:t>
+      </w:r>
+    </w:p>
+    <w:p>
+      <w:pPr>
+        <w:jc w:val="center"/>
+      </w:pPr>
+      <w:r>
+        <w:drawing>
+          <wp:inline distT="0" distB="0" distL="0" distR="0" wp14:anchorId="3AA31C9C" wp14:editId="60455350">
+            <wp:extent cx="5104765" cy="1970713"/>
+            <wp:effectExtent l="19050" t="19050" r="19685" b="10795"/>
+            <wp:docPr id="63" name="Imagen 63" descr="Interfaz de usuario gráfica, Aplicación&#10;&#10;Descripción generada automáticamente"/>
+            <wp:cNvGraphicFramePr>
+              <a:graphicFrameLocks xmlns:a="http://schemas.openxmlformats.org/drawingml/2006/main" noChangeAspect="1"/>
+            </wp:cNvGraphicFramePr>
+            <a:graphic xmlns:a="http://schemas.openxmlformats.org/drawingml/2006/main">
+              <a:graphicData uri="http://schemas.openxmlformats.org/drawingml/2006/picture">
+                <pic:pic xmlns:pic="http://schemas.openxmlformats.org/drawingml/2006/picture">
+                  <pic:nvPicPr>
+                    <pic:cNvPr id="63" name="Imagen 63" descr="Interfaz de usuario gráfica, Aplicación&#10;&#10;Descripción generada automáticamente"/>
+                    <pic:cNvPicPr/>
+                  </pic:nvPicPr>
+                  <pic:blipFill>
+                    <a:blip r:embed="rId52"/>
+                    <a:stretch>
+                      <a:fillRect/>
+                    </a:stretch>
+                  </pic:blipFill>
+                  <pic:spPr>
+                    <a:xfrm>
+                      <a:off x="0" y="0"/>
+                      <a:ext cx="5122600" cy="1977598"/>
+                    </a:xfrm>
+                    <a:prstGeom prst="rect">
+                      <a:avLst/>
+                    </a:prstGeom>
+                    <a:ln>
+                      <a:solidFill>
+                        <a:schemeClr val="tx1"/>
+                      </a:solidFill>
+                    </a:ln>
+                  </pic:spPr>
+                </pic:pic>
+              </a:graphicData>
+            </a:graphic>
+          </wp:inline>
+        </w:drawing>
+      </w:r>
+    </w:p>
+    <w:p>
+      <w:pPr>
+        <w:rPr>
+          <w:rFonts w:asciiTheme="majorHAnsi" w:eastAsiaTheme="majorEastAsia" w:hAnsiTheme="majorHAnsi" w:cstheme="majorBidi"/>
+          <w:color w:val="1F3763" w:themeColor="accent1" w:themeShade="7F"/>
+          <w:sz w:val="24"/>
+          <w:szCs w:val="24"/>
+        </w:rPr>
+      </w:pPr>
+      <w:r>
+        <w:br w:type="page"/>
+      </w:r>
+    </w:p>
+    <w:p>
+      <w:pPr>
+        <w:pStyle w:val="Ttulo2"/>
+      </w:pPr>
+      <w:bookmarkStart w:id="16" w:name="_Toc105331239"/>
+      <w:r>
+        <w:lastRenderedPageBreak/>
+        <w:t>Ventas</w:t>
+      </w:r>
+      <w:bookmarkEnd w:id="16"/>
+    </w:p>
+    <w:p>
+      <w:r>
+        <w:t>Esta funcionalidad permite al usuario administrador consultar todas las ventas hechas por los demás usuarios.</w:t>
+      </w:r>
+    </w:p>
+    <w:p>
+      <w:r>
+        <w:t>Permite buscar por código de producto o código de usuario.</w:t>
+      </w:r>
+    </w:p>
+    <w:p>
+      <w:pPr>
+        <w:jc w:val="center"/>
+      </w:pPr>
+      <w:r>
+        <w:drawing>
+          <wp:inline distT="0" distB="0" distL="0" distR="0" wp14:anchorId="532D4E9D" wp14:editId="1A6C0C85">
+            <wp:extent cx="4790440" cy="1846550"/>
+            <wp:effectExtent l="19050" t="19050" r="10160" b="20955"/>
+            <wp:docPr id="64" name="Imagen 64" descr="Interfaz de usuario gráfica, Texto, Aplicación, Correo electrónico&#10;&#10;Descripción generada automáticamente"/>
+            <wp:cNvGraphicFramePr>
+              <a:graphicFrameLocks xmlns:a="http://schemas.openxmlformats.org/drawingml/2006/main" noChangeAspect="1"/>
+            </wp:cNvGraphicFramePr>
+            <a:graphic xmlns:a="http://schemas.openxmlformats.org/drawingml/2006/main">
+              <a:graphicData uri="http://schemas.openxmlformats.org/drawingml/2006/picture">
+                <pic:pic xmlns:pic="http://schemas.openxmlformats.org/drawingml/2006/picture">
+                  <pic:nvPicPr>
+                    <pic:cNvPr id="64" name="Imagen 64" descr="Interfaz de usuario gráfica, Texto, Aplicación, Correo electrónico&#10;&#10;Descripción generada automáticamente"/>
+                    <pic:cNvPicPr/>
+                  </pic:nvPicPr>
+                  <pic:blipFill>
+                    <a:blip r:embed="rId53"/>
+                    <a:stretch>
+                      <a:fillRect/>
+                    </a:stretch>
+                  </pic:blipFill>
+                  <pic:spPr>
+                    <a:xfrm>
+                      <a:off x="0" y="0"/>
+                      <a:ext cx="4807459" cy="1853110"/>
+                    </a:xfrm>
+                    <a:prstGeom prst="rect">
+                      <a:avLst/>
+                    </a:prstGeom>
+                    <a:ln>
+                      <a:solidFill>
+                        <a:schemeClr val="tx1"/>
+                      </a:solidFill>
+                    </a:ln>
+                  </pic:spPr>
+                </pic:pic>
+              </a:graphicData>
+            </a:graphic>
+          </wp:inline>
+        </w:drawing>
+      </w:r>
+    </w:p>
+    <w:p>
+      <w:r>
+        <w:t>Se escribe el dato por el que se quiere buscar y se pulsa al botón correspondiente. Aparecerá una ventana con los datos de las ventas buscados.</w:t>
+      </w:r>
+    </w:p>
+    <w:p>
+      <w:pPr>
+        <w:jc w:val="center"/>
+      </w:pPr>
+      <w:r>
+        <w:drawing>
+          <wp:inline distT="0" distB="0" distL="0" distR="0" wp14:anchorId="2F1F7D32" wp14:editId="71A42816">
+            <wp:extent cx="5019040" cy="586656"/>
+            <wp:effectExtent l="19050" t="19050" r="10160" b="23495"/>
+            <wp:docPr id="65" name="Imagen 65"/>
+            <wp:cNvGraphicFramePr>
+              <a:graphicFrameLocks xmlns:a="http://schemas.openxmlformats.org/drawingml/2006/main" noChangeAspect="1"/>
+            </wp:cNvGraphicFramePr>
+            <a:graphic xmlns:a="http://schemas.openxmlformats.org/drawingml/2006/main">
+              <a:graphicData uri="http://schemas.openxmlformats.org/drawingml/2006/picture">
+                <pic:pic xmlns:pic="http://schemas.openxmlformats.org/drawingml/2006/picture">
+                  <pic:nvPicPr>
+                    <pic:cNvPr id="1" name=""/>
+                    <pic:cNvPicPr/>
+                  </pic:nvPicPr>
+                  <pic:blipFill>
+                    <a:blip r:embed="rId54"/>
+                    <a:stretch>
+                      <a:fillRect/>
+                    </a:stretch>
+                  </pic:blipFill>
+                  <pic:spPr>
+                    <a:xfrm>
+                      <a:off x="0" y="0"/>
+                      <a:ext cx="5073794" cy="593056"/>
+                    </a:xfrm>
+                    <a:prstGeom prst="rect">
+                      <a:avLst/>
+                    </a:prstGeom>
+                    <a:ln>
+                      <a:solidFill>
+                        <a:schemeClr val="tx1"/>
+                      </a:solidFill>
+                    </a:ln>
+                  </pic:spPr>
+                </pic:pic>
+              </a:graphicData>
+            </a:graphic>
+          </wp:inline>
+        </w:drawing>
+      </w:r>
+    </w:p>
+    <w:p/>
     <w:sectPr>
+      <w:footerReference w:type="default" r:id="rId55"/>
+      <w:headerReference w:type="first" r:id="rId56"/>
       <w:pgSz w:w="11906" w:h="16838"/>
       <w:pgMar w:top="1417" w:right="1701" w:bottom="1417" w:left="1701" w:header="708" w:footer="708" w:gutter="0"/>
       <w:cols w:space="708"/>
+      <w:titlePg/>
       <w:docGrid w:linePitch="360"/>
     </w:sectPr>
   </w:body>
 </w:document>
+</file>
+
+<file path=word/endnotes.xml><?xml version="1.0" encoding="utf-8"?>
+<w:endnotes xmlns:wpc="http://schemas.microsoft.com/office/word/2010/wordprocessingCanvas" xmlns:cx="http://schemas.microsoft.com/office/drawing/2014/chartex" xmlns:cx1="http://schemas.microsoft.com/office/drawing/2015/9/8/chartex" xmlns:cx2="http://schemas.microsoft.com/office/drawing/2015/10/21/chartex" xmlns:cx3="http://schemas.microsoft.com/office/drawing/2016/5/9/chartex" xmlns:cx4="http://schemas.microsoft.com/office/drawing/2016/5/10/chartex" xmlns:cx5="http://schemas.microsoft.com/office/drawing/2016/5/11/chartex" xmlns:cx6="http://schemas.microsoft.com/office/drawing/2016/5/12/chartex" xmlns:cx7="http://schemas.microsoft.com/office/drawing/2016/5/13/chartex" xmlns:cx8="http://schemas.microsoft.com/office/drawing/2016/5/14/chartex" xmlns:mc="http://schemas.openxmlformats.org/markup-compatibility/2006" xmlns:aink="http://schemas.microsoft.com/office/drawing/2016/ink" xmlns:am3d="http://schemas.microsoft.com/office/drawing/2017/model3d" xmlns:o="urn:schemas-microsoft-com:office:office" xmlns:oel="http://schemas.microsoft.com/office/2019/extlst" xmlns:r="http://schemas.openxmlformats.org/officeDocument/2006/relationships" xmlns:m="http://schemas.openxmlformats.org/officeDocument/2006/math" xmlns:v="urn:schemas-microsoft-com:vml" xmlns:wp14="http://schemas.microsoft.com/office/word/2010/wordprocessingDrawing" xmlns:wp="http://schemas.openxmlformats.org/drawingml/2006/wordprocessingDrawing" xmlns:w10="urn:schemas-microsoft-com:office:word" xmlns:w="http://schemas.openxmlformats.org/wordprocessingml/2006/main" xmlns:w14="http://schemas.microsoft.com/office/word/2010/wordml" xmlns:w15="http://schemas.microsoft.com/office/word/2012/wordml" xmlns:w16cex="http://schemas.microsoft.com/office/word/2018/wordml/cex" xmlns:w16cid="http://schemas.microsoft.com/office/word/2016/wordml/cid" xmlns:w16="http://schemas.microsoft.com/office/word/2018/wordml" xmlns:w16sdtdh="http://schemas.microsoft.com/office/word/2020/wordml/sdtdatahash" xmlns:w16se="http://schemas.microsoft.com/office/word/2015/wordml/symex" xmlns:wpg="http://schemas.microsoft.com/office/word/2010/wordprocessingGroup" xmlns:wpi="http://schemas.microsoft.com/office/word/2010/wordprocessingInk" xmlns:wne="http://schemas.microsoft.com/office/word/2006/wordml" xmlns:wps="http://schemas.microsoft.com/office/word/2010/wordprocessingShape" mc:Ignorable="w14 w15 w16se w16cid w16 w16cex w16sdtdh wp14">
+  <w:endnote w:type="separator" w:id="-1">
+    <w:p>
+      <w:pPr>
+        <w:spacing w:after="0" w:line="240" w:lineRule="auto"/>
+      </w:pPr>
+      <w:r>
+        <w:separator/>
+      </w:r>
+    </w:p>
+  </w:endnote>
+  <w:endnote w:type="continuationSeparator" w:id="0">
+    <w:p>
+      <w:pPr>
+        <w:spacing w:after="0" w:line="240" w:lineRule="auto"/>
+      </w:pPr>
+      <w:r>
+        <w:continuationSeparator/>
+      </w:r>
+    </w:p>
+  </w:endnote>
+</w:endnotes>
+</file>
+
+<file path=word/footer1.xml><?xml version="1.0" encoding="utf-8"?>
+<w:ftr xmlns:wpc="http://schemas.microsoft.com/office/word/2010/wordprocessingCanvas" xmlns:cx="http://schemas.microsoft.com/office/drawing/2014/chartex" xmlns:cx1="http://schemas.microsoft.com/office/drawing/2015/9/8/chartex" xmlns:cx2="http://schemas.microsoft.com/office/drawing/2015/10/21/chartex" xmlns:cx3="http://schemas.microsoft.com/office/drawing/2016/5/9/chartex" xmlns:cx4="http://schemas.microsoft.com/office/drawing/2016/5/10/chartex" xmlns:cx5="http://schemas.microsoft.com/office/drawing/2016/5/11/chartex" xmlns:cx6="http://schemas.microsoft.com/office/drawing/2016/5/12/chartex" xmlns:cx7="http://schemas.microsoft.com/office/drawing/2016/5/13/chartex" xmlns:cx8="http://schemas.microsoft.com/office/drawing/2016/5/14/chartex" xmlns:mc="http://schemas.openxmlformats.org/markup-compatibility/2006" xmlns:aink="http://schemas.microsoft.com/office/drawing/2016/ink" xmlns:am3d="http://schemas.microsoft.com/office/drawing/2017/model3d" xmlns:o="urn:schemas-microsoft-com:office:office" xmlns:oel="http://schemas.microsoft.com/office/2019/extlst" xmlns:r="http://schemas.openxmlformats.org/officeDocument/2006/relationships" xmlns:m="http://schemas.openxmlformats.org/officeDocument/2006/math" xmlns:v="urn:schemas-microsoft-com:vml" xmlns:wp14="http://schemas.microsoft.com/office/word/2010/wordprocessingDrawing" xmlns:wp="http://schemas.openxmlformats.org/drawingml/2006/wordprocessingDrawing" xmlns:w10="urn:schemas-microsoft-com:office:word" xmlns:w="http://schemas.openxmlformats.org/wordprocessingml/2006/main" xmlns:w14="http://schemas.microsoft.com/office/word/2010/wordml" xmlns:w15="http://schemas.microsoft.com/office/word/2012/wordml" xmlns:w16cex="http://schemas.microsoft.com/office/word/2018/wordml/cex" xmlns:w16cid="http://schemas.microsoft.com/office/word/2016/wordml/cid" xmlns:w16="http://schemas.microsoft.com/office/word/2018/wordml" xmlns:w16sdtdh="http://schemas.microsoft.com/office/word/2020/wordml/sdtdatahash" xmlns:w16se="http://schemas.microsoft.com/office/word/2015/wordml/symex" xmlns:wpg="http://schemas.microsoft.com/office/word/2010/wordprocessingGroup" xmlns:wpi="http://schemas.microsoft.com/office/word/2010/wordprocessingInk" xmlns:wne="http://schemas.microsoft.com/office/word/2006/wordml" xmlns:wps="http://schemas.microsoft.com/office/word/2010/wordprocessingShape" mc:Ignorable="w14 w15 w16se w16cid w16 w16cex w16sdtdh wp14">
+  <w:sdt>
+    <w:sdtPr>
+      <w:id w:val="984129243"/>
+      <w:docPartObj>
+        <w:docPartGallery w:val="Page Numbers (Bottom of Page)"/>
+        <w:docPartUnique/>
+      </w:docPartObj>
+    </w:sdtPr>
+    <w:sdtContent>
+      <w:p>
+        <w:pPr>
+          <w:pStyle w:val="Piedepgina"/>
+          <w:ind w:right="-864"/>
+          <w:jc w:val="right"/>
+        </w:pPr>
+        <w:r>
+          <w:rPr>
+            <w:noProof/>
+          </w:rPr>
+          <mc:AlternateContent>
+            <mc:Choice Requires="wpg">
+              <w:drawing>
+                <wp:inline distT="0" distB="0" distL="0" distR="0" wp14:anchorId="15A675AC" wp14:editId="15610C28">
+                  <wp:extent cx="548640" cy="237490"/>
+                  <wp:effectExtent l="9525" t="9525" r="13335" b="10160"/>
+                  <wp:docPr id="66" name="Grupo 66"/>
+                  <wp:cNvGraphicFramePr>
+                    <a:graphicFrameLocks xmlns:a="http://schemas.openxmlformats.org/drawingml/2006/main"/>
+                  </wp:cNvGraphicFramePr>
+                  <a:graphic xmlns:a="http://schemas.openxmlformats.org/drawingml/2006/main">
+                    <a:graphicData uri="http://schemas.microsoft.com/office/word/2010/wordprocessingGroup">
+                      <wpg:wgp>
+                        <wpg:cNvGrpSpPr>
+                          <a:grpSpLocks/>
+                        </wpg:cNvGrpSpPr>
+                        <wpg:grpSpPr bwMode="auto">
+                          <a:xfrm>
+                            <a:off x="0" y="0"/>
+                            <a:ext cx="548640" cy="237490"/>
+                            <a:chOff x="614" y="660"/>
+                            <a:chExt cx="864" cy="374"/>
+                          </a:xfrm>
+                        </wpg:grpSpPr>
+                        <wps:wsp>
+                          <wps:cNvPr id="67" name="AutoShape 47"/>
+                          <wps:cNvSpPr>
+                            <a:spLocks noChangeArrowheads="1"/>
+                          </wps:cNvSpPr>
+                          <wps:spPr bwMode="auto">
+                            <a:xfrm rot="-5400000">
+                              <a:off x="859" y="415"/>
+                              <a:ext cx="374" cy="864"/>
+                            </a:xfrm>
+                            <a:prstGeom prst="roundRect">
+                              <a:avLst>
+                                <a:gd name="adj" fmla="val 16667"/>
+                              </a:avLst>
+                            </a:prstGeom>
+                            <a:solidFill>
+                              <a:srgbClr val="FFFFFF"/>
+                            </a:solidFill>
+                            <a:ln w="9525">
+                              <a:solidFill>
+                                <a:srgbClr val="E4BE84"/>
+                              </a:solidFill>
+                              <a:round/>
+                              <a:headEnd/>
+                              <a:tailEnd/>
+                            </a:ln>
+                          </wps:spPr>
+                          <wps:bodyPr rot="0" vert="horz" wrap="square" lIns="91440" tIns="45720" rIns="91440" bIns="45720" anchor="t" anchorCtr="0" upright="1">
+                            <a:noAutofit/>
+                          </wps:bodyPr>
+                        </wps:wsp>
+                        <wps:wsp>
+                          <wps:cNvPr id="68" name="AutoShape 48"/>
+                          <wps:cNvSpPr>
+                            <a:spLocks noChangeArrowheads="1"/>
+                          </wps:cNvSpPr>
+                          <wps:spPr bwMode="auto">
+                            <a:xfrm rot="-5400000">
+                              <a:off x="898" y="451"/>
+                              <a:ext cx="296" cy="792"/>
+                            </a:xfrm>
+                            <a:prstGeom prst="roundRect">
+                              <a:avLst>
+                                <a:gd name="adj" fmla="val 16667"/>
+                              </a:avLst>
+                            </a:prstGeom>
+                            <a:solidFill>
+                              <a:srgbClr val="E4BE84"/>
+                            </a:solidFill>
+                            <a:ln w="9525">
+                              <a:solidFill>
+                                <a:srgbClr val="E4BE84"/>
+                              </a:solidFill>
+                              <a:round/>
+                              <a:headEnd/>
+                              <a:tailEnd/>
+                            </a:ln>
+                          </wps:spPr>
+                          <wps:bodyPr rot="0" vert="horz" wrap="square" lIns="91440" tIns="45720" rIns="91440" bIns="45720" anchor="t" anchorCtr="0" upright="1">
+                            <a:noAutofit/>
+                          </wps:bodyPr>
+                        </wps:wsp>
+                        <wps:wsp>
+                          <wps:cNvPr id="69" name="Text Box 49"/>
+                          <wps:cNvSpPr txBox="1">
+                            <a:spLocks noChangeArrowheads="1"/>
+                          </wps:cNvSpPr>
+                          <wps:spPr bwMode="auto">
+                            <a:xfrm>
+                              <a:off x="732" y="716"/>
+                              <a:ext cx="659" cy="288"/>
+                            </a:xfrm>
+                            <a:prstGeom prst="rect">
+                              <a:avLst/>
+                            </a:prstGeom>
+                            <a:noFill/>
+                            <a:ln>
+                              <a:noFill/>
+                            </a:ln>
+                            <a:extLst>
+                              <a:ext uri="{909E8E84-426E-40DD-AFC4-6F175D3DCCD1}">
+                                <a14:hiddenFill xmlns:a14="http://schemas.microsoft.com/office/drawing/2010/main">
+                                  <a:solidFill>
+                                    <a:srgbClr val="FFFFFF"/>
+                                  </a:solidFill>
+                                </a14:hiddenFill>
+                              </a:ext>
+                              <a:ext uri="{91240B29-F687-4F45-9708-019B960494DF}">
+                                <a14:hiddenLine xmlns:a14="http://schemas.microsoft.com/office/drawing/2010/main" w="9525">
+                                  <a:solidFill>
+                                    <a:srgbClr val="000000"/>
+                                  </a:solidFill>
+                                  <a:miter lim="800000"/>
+                                  <a:headEnd/>
+                                  <a:tailEnd/>
+                                </a14:hiddenLine>
+                              </a:ext>
+                            </a:extLst>
+                          </wps:spPr>
+                          <wps:txbx>
+                            <w:txbxContent>
+                              <w:p>
+                                <w:pPr>
+                                  <w:rPr>
+                                    <w:color w:val="FFFFFF" w:themeColor="background1"/>
+                                  </w:rPr>
+                                </w:pPr>
+                                <w:r>
+                                  <w:fldChar w:fldCharType="begin"/>
+                                </w:r>
+                                <w:r>
+                                  <w:instrText>PAGE    \* MERGEFORMAT</w:instrText>
+                                </w:r>
+                                <w:r>
+                                  <w:fldChar w:fldCharType="separate"/>
+                                </w:r>
+                                <w:r>
+                                  <w:rPr>
+                                    <w:b/>
+                                    <w:bCs/>
+                                    <w:color w:val="FFFFFF" w:themeColor="background1"/>
+                                  </w:rPr>
+                                  <w:t>2</w:t>
+                                </w:r>
+                                <w:r>
+                                  <w:rPr>
+                                    <w:b/>
+                                    <w:bCs/>
+                                    <w:color w:val="FFFFFF" w:themeColor="background1"/>
+                                  </w:rPr>
+                                  <w:fldChar w:fldCharType="end"/>
+                                </w:r>
+                              </w:p>
+                            </w:txbxContent>
+                          </wps:txbx>
+                          <wps:bodyPr rot="0" vert="horz" wrap="square" lIns="0" tIns="0" rIns="0" bIns="0" anchor="t" anchorCtr="0" upright="1">
+                            <a:noAutofit/>
+                          </wps:bodyPr>
+                        </wps:wsp>
+                      </wpg:wgp>
+                    </a:graphicData>
+                  </a:graphic>
+                </wp:inline>
+              </w:drawing>
+            </mc:Choice>
+            <mc:Fallback>
+              <w:pict>
+                <v:group w14:anchorId="15A675AC" id="Grupo 66" o:spid="_x0000_s1029" style="width:43.2pt;height:18.7pt;mso-position-horizontal-relative:char;mso-position-vertical-relative:line" coordorigin="614,660" coordsize="864,374" o:gfxdata="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">
+                  <v:roundrect id="AutoShape 47" o:spid="_x0000_s1030" style="position:absolute;left:859;top:415;width:374;height:864;rotation:-90;visibility:visible;mso-wrap-style:square;v-text-anchor:top" arcsize="10923f" o:gfxdata="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" strokecolor="#e4be84"/>
+                  <v:roundrect id="AutoShape 48" o:spid="_x0000_s1031" style="position:absolute;left:898;top:451;width:296;height:792;rotation:-90;visibility:visible;mso-wrap-style:square;v-text-anchor:top" arcsize="10923f" o:gfxdata="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" fillcolor="#e4be84" strokecolor="#e4be84"/>
+                  <v:shapetype id="_x0000_t202" coordsize="21600,21600" o:spt="202" path="m,l,21600r21600,l21600,xe">
+                    <v:stroke joinstyle="miter"/>
+                    <v:path gradientshapeok="t" o:connecttype="rect"/>
+                  </v:shapetype>
+                  <v:shape id="Text Box 49" o:spid="_x0000_s1032" type="#_x0000_t202" style="position:absolute;left:732;top:716;width:659;height:288;visibility:visible;mso-wrap-style:square;v-text-anchor:top" o:gfxdata="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" filled="f" stroked="f">
+                    <v:textbox inset="0,0,0,0">
+                      <w:txbxContent>
+                        <w:p>
+                          <w:pPr>
+                            <w:rPr>
+                              <w:color w:val="FFFFFF" w:themeColor="background1"/>
+                            </w:rPr>
+                          </w:pPr>
+                          <w:r>
+                            <w:fldChar w:fldCharType="begin"/>
+                          </w:r>
+                          <w:r>
+                            <w:instrText>PAGE    \* MERGEFORMAT</w:instrText>
+                          </w:r>
+                          <w:r>
+                            <w:fldChar w:fldCharType="separate"/>
+                          </w:r>
+                          <w:r>
+                            <w:rPr>
+                              <w:b/>
+                              <w:bCs/>
+                              <w:color w:val="FFFFFF" w:themeColor="background1"/>
+                            </w:rPr>
+                            <w:t>2</w:t>
+                          </w:r>
+                          <w:r>
+                            <w:rPr>
+                              <w:b/>
+                              <w:bCs/>
+                              <w:color w:val="FFFFFF" w:themeColor="background1"/>
+                            </w:rPr>
+                            <w:fldChar w:fldCharType="end"/>
+                          </w:r>
+                        </w:p>
+                      </w:txbxContent>
+                    </v:textbox>
+                  </v:shape>
+                  <w10:anchorlock/>
+                </v:group>
+              </w:pict>
+            </mc:Fallback>
+          </mc:AlternateContent>
+        </w:r>
+      </w:p>
+    </w:sdtContent>
+  </w:sdt>
+  <w:p>
+    <w:pPr>
+      <w:pStyle w:val="Piedepgina"/>
+    </w:pPr>
+  </w:p>
+</w:ftr>
+</file>
+
+<file path=word/footnotes.xml><?xml version="1.0" encoding="utf-8"?>
+<w:footnotes xmlns:wpc="http://schemas.microsoft.com/office/word/2010/wordprocessingCanvas" xmlns:cx="http://schemas.microsoft.com/office/drawing/2014/chartex" xmlns:cx1="http://schemas.microsoft.com/office/drawing/2015/9/8/chartex" xmlns:cx2="http://schemas.microsoft.com/office/drawing/2015/10/21/chartex" xmlns:cx3="http://schemas.microsoft.com/office/drawing/2016/5/9/chartex" xmlns:cx4="http://schemas.microsoft.com/office/drawing/2016/5/10/chartex" xmlns:cx5="http://schemas.microsoft.com/office/drawing/2016/5/11/chartex" xmlns:cx6="http://schemas.microsoft.com/office/drawing/2016/5/12/chartex" xmlns:cx7="http://schemas.microsoft.com/office/drawing/2016/5/13/chartex" xmlns:cx8="http://schemas.microsoft.com/office/drawing/2016/5/14/chartex" xmlns:mc="http://schemas.openxmlformats.org/markup-compatibility/2006" xmlns:aink="http://schemas.microsoft.com/office/drawing/2016/ink" xmlns:am3d="http://schemas.microsoft.com/office/drawing/2017/model3d" xmlns:o="urn:schemas-microsoft-com:office:office" xmlns:oel="http://schemas.microsoft.com/office/2019/extlst" xmlns:r="http://schemas.openxmlformats.org/officeDocument/2006/relationships" xmlns:m="http://schemas.openxmlformats.org/officeDocument/2006/math" xmlns:v="urn:schemas-microsoft-com:vml" xmlns:wp14="http://schemas.microsoft.com/office/word/2010/wordprocessingDrawing" xmlns:wp="http://schemas.openxmlformats.org/drawingml/2006/wordprocessingDrawing" xmlns:w10="urn:schemas-microsoft-com:office:word" xmlns:w="http://schemas.openxmlformats.org/wordprocessingml/2006/main" xmlns:w14="http://schemas.microsoft.com/office/word/2010/wordml" xmlns:w15="http://schemas.microsoft.com/office/word/2012/wordml" xmlns:w16cex="http://schemas.microsoft.com/office/word/2018/wordml/cex" xmlns:w16cid="http://schemas.microsoft.com/office/word/2016/wordml/cid" xmlns:w16="http://schemas.microsoft.com/office/word/2018/wordml" xmlns:w16sdtdh="http://schemas.microsoft.com/office/word/2020/wordml/sdtdatahash" xmlns:w16se="http://schemas.microsoft.com/office/word/2015/wordml/symex" xmlns:wpg="http://schemas.microsoft.com/office/word/2010/wordprocessingGroup" xmlns:wpi="http://schemas.microsoft.com/office/word/2010/wordprocessingInk" xmlns:wne="http://schemas.microsoft.com/office/word/2006/wordml" xmlns:wps="http://schemas.microsoft.com/office/word/2010/wordprocessingShape" mc:Ignorable="w14 w15 w16se w16cid w16 w16cex w16sdtdh wp14">
+  <w:footnote w:type="separator" w:id="-1">
+    <w:p>
+      <w:pPr>
+        <w:spacing w:after="0" w:line="240" w:lineRule="auto"/>
+      </w:pPr>
+      <w:r>
+        <w:separator/>
+      </w:r>
+    </w:p>
+  </w:footnote>
+  <w:footnote w:type="continuationSeparator" w:id="0">
+    <w:p>
+      <w:pPr>
+        <w:spacing w:after="0" w:line="240" w:lineRule="auto"/>
+      </w:pPr>
+      <w:r>
+        <w:continuationSeparator/>
+      </w:r>
+    </w:p>
+  </w:footnote>
+</w:footnotes>
+</file>
+
+<file path=word/header1.xml><?xml version="1.0" encoding="utf-8"?>
+<w:hdr xmlns:wpc="http://schemas.microsoft.com/office/word/2010/wordprocessingCanvas" xmlns:cx="http://schemas.microsoft.com/office/drawing/2014/chartex" xmlns:cx1="http://schemas.microsoft.com/office/drawing/2015/9/8/chartex" xmlns:cx2="http://schemas.microsoft.com/office/drawing/2015/10/21/chartex" xmlns:cx3="http://schemas.microsoft.com/office/drawing/2016/5/9/chartex" xmlns:cx4="http://schemas.microsoft.com/office/drawing/2016/5/10/chartex" xmlns:cx5="http://schemas.microsoft.com/office/drawing/2016/5/11/chartex" xmlns:cx6="http://schemas.microsoft.com/office/drawing/2016/5/12/chartex" xmlns:cx7="http://schemas.microsoft.com/office/drawing/2016/5/13/chartex" xmlns:cx8="http://schemas.microsoft.com/office/drawing/2016/5/14/chartex" xmlns:mc="http://schemas.openxmlformats.org/markup-compatibility/2006" xmlns:aink="http://schemas.microsoft.com/office/drawing/2016/ink" xmlns:am3d="http://schemas.microsoft.com/office/drawing/2017/model3d" xmlns:o="urn:schemas-microsoft-com:office:office" xmlns:oel="http://schemas.microsoft.com/office/2019/extlst" xmlns:r="http://schemas.openxmlformats.org/officeDocument/2006/relationships" xmlns:m="http://schemas.openxmlformats.org/officeDocument/2006/math" xmlns:v="urn:schemas-microsoft-com:vml" xmlns:wp14="http://schemas.microsoft.com/office/word/2010/wordprocessingDrawing" xmlns:wp="http://schemas.openxmlformats.org/drawingml/2006/wordprocessingDrawing" xmlns:w10="urn:schemas-microsoft-com:office:word" xmlns:w="http://schemas.openxmlformats.org/wordprocessingml/2006/main" xmlns:w14="http://schemas.microsoft.com/office/word/2010/wordml" xmlns:w15="http://schemas.microsoft.com/office/word/2012/wordml" xmlns:w16cex="http://schemas.microsoft.com/office/word/2018/wordml/cex" xmlns:w16cid="http://schemas.microsoft.com/office/word/2016/wordml/cid" xmlns:w16="http://schemas.microsoft.com/office/word/2018/wordml" xmlns:w16sdtdh="http://schemas.microsoft.com/office/word/2020/wordml/sdtdatahash" xmlns:w16se="http://schemas.microsoft.com/office/word/2015/wordml/symex" xmlns:wpg="http://schemas.microsoft.com/office/word/2010/wordprocessingGroup" xmlns:wpi="http://schemas.microsoft.com/office/word/2010/wordprocessingInk" xmlns:wne="http://schemas.microsoft.com/office/word/2006/wordml" xmlns:wps="http://schemas.microsoft.com/office/word/2010/wordprocessingShape" mc:Ignorable="w14 w15 w16se w16cid w16 w16cex w16sdtdh wp14">
+  <w:p>
+    <w:pPr>
+      <w:pStyle w:val="Encabezado"/>
+      <w:jc w:val="right"/>
+    </w:pPr>
+    <w:r>
+      <w:t>David M. Moreno Santos</w:t>
+    </w:r>
+  </w:p>
+</w:hdr>
 </file>
 
 <file path=word/numbering.xml><?xml version="1.0" encoding="utf-8"?>
@@ -3099,6 +6347,50 @@
       <w:szCs w:val="26"/>
     </w:rPr>
   </w:style>
+  <w:style w:type="paragraph" w:styleId="Ttulo3">
+    <w:name w:val="heading 3"/>
+    <w:basedOn w:val="Normal"/>
+    <w:next w:val="Normal"/>
+    <w:link w:val="Ttulo3Car"/>
+    <w:uiPriority w:val="9"/>
+    <w:unhideWhenUsed/>
+    <w:qFormat/>
+    <w:rsid w:val="00B00D82"/>
+    <w:pPr>
+      <w:keepNext/>
+      <w:keepLines/>
+      <w:spacing w:before="40" w:after="0"/>
+      <w:outlineLvl w:val="2"/>
+    </w:pPr>
+    <w:rPr>
+      <w:rFonts w:asciiTheme="majorHAnsi" w:eastAsiaTheme="majorEastAsia" w:hAnsiTheme="majorHAnsi" w:cstheme="majorBidi"/>
+      <w:color w:val="1F3763" w:themeColor="accent1" w:themeShade="7F"/>
+      <w:sz w:val="24"/>
+      <w:szCs w:val="24"/>
+    </w:rPr>
+  </w:style>
+  <w:style w:type="paragraph" w:styleId="Ttulo4">
+    <w:name w:val="heading 4"/>
+    <w:basedOn w:val="Normal"/>
+    <w:next w:val="Normal"/>
+    <w:link w:val="Ttulo4Car"/>
+    <w:uiPriority w:val="9"/>
+    <w:unhideWhenUsed/>
+    <w:qFormat/>
+    <w:rsid w:val="001A60CC"/>
+    <w:pPr>
+      <w:keepNext/>
+      <w:keepLines/>
+      <w:spacing w:before="40" w:after="0"/>
+      <w:outlineLvl w:val="3"/>
+    </w:pPr>
+    <w:rPr>
+      <w:rFonts w:asciiTheme="majorHAnsi" w:eastAsiaTheme="majorEastAsia" w:hAnsiTheme="majorHAnsi" w:cstheme="majorBidi"/>
+      <w:i/>
+      <w:iCs/>
+      <w:color w:val="2F5496" w:themeColor="accent1" w:themeShade="BF"/>
+    </w:rPr>
+  </w:style>
   <w:style w:type="character" w:default="1" w:styleId="Fuentedeprrafopredeter">
     <w:name w:val="Default Paragraph Font"/>
     <w:uiPriority w:val="1"/>
@@ -3162,6 +6454,140 @@
       <w:sz w:val="26"/>
       <w:szCs w:val="26"/>
     </w:rPr>
+  </w:style>
+  <w:style w:type="character" w:customStyle="1" w:styleId="Ttulo3Car">
+    <w:name w:val="Título 3 Car"/>
+    <w:basedOn w:val="Fuentedeprrafopredeter"/>
+    <w:link w:val="Ttulo3"/>
+    <w:uiPriority w:val="9"/>
+    <w:rsid w:val="00B00D82"/>
+    <w:rPr>
+      <w:rFonts w:asciiTheme="majorHAnsi" w:eastAsiaTheme="majorEastAsia" w:hAnsiTheme="majorHAnsi" w:cstheme="majorBidi"/>
+      <w:color w:val="1F3763" w:themeColor="accent1" w:themeShade="7F"/>
+      <w:sz w:val="24"/>
+      <w:szCs w:val="24"/>
+    </w:rPr>
+  </w:style>
+  <w:style w:type="character" w:customStyle="1" w:styleId="Ttulo4Car">
+    <w:name w:val="Título 4 Car"/>
+    <w:basedOn w:val="Fuentedeprrafopredeter"/>
+    <w:link w:val="Ttulo4"/>
+    <w:uiPriority w:val="9"/>
+    <w:rsid w:val="001A60CC"/>
+    <w:rPr>
+      <w:rFonts w:asciiTheme="majorHAnsi" w:eastAsiaTheme="majorEastAsia" w:hAnsiTheme="majorHAnsi" w:cstheme="majorBidi"/>
+      <w:i/>
+      <w:iCs/>
+      <w:color w:val="2F5496" w:themeColor="accent1" w:themeShade="BF"/>
+    </w:rPr>
+  </w:style>
+  <w:style w:type="paragraph" w:styleId="TtuloTDC">
+    <w:name w:val="TOC Heading"/>
+    <w:basedOn w:val="Ttulo1"/>
+    <w:next w:val="Normal"/>
+    <w:uiPriority w:val="39"/>
+    <w:unhideWhenUsed/>
+    <w:qFormat/>
+    <w:rsid w:val="00740D96"/>
+    <w:pPr>
+      <w:outlineLvl w:val="9"/>
+    </w:pPr>
+    <w:rPr>
+      <w:lang w:eastAsia="es-ES"/>
+    </w:rPr>
+  </w:style>
+  <w:style w:type="paragraph" w:styleId="TDC1">
+    <w:name w:val="toc 1"/>
+    <w:basedOn w:val="Normal"/>
+    <w:next w:val="Normal"/>
+    <w:autoRedefine/>
+    <w:uiPriority w:val="39"/>
+    <w:unhideWhenUsed/>
+    <w:rsid w:val="00740D96"/>
+    <w:pPr>
+      <w:spacing w:after="100"/>
+    </w:pPr>
+  </w:style>
+  <w:style w:type="paragraph" w:styleId="TDC2">
+    <w:name w:val="toc 2"/>
+    <w:basedOn w:val="Normal"/>
+    <w:next w:val="Normal"/>
+    <w:autoRedefine/>
+    <w:uiPriority w:val="39"/>
+    <w:unhideWhenUsed/>
+    <w:rsid w:val="00740D96"/>
+    <w:pPr>
+      <w:spacing w:after="100"/>
+      <w:ind w:left="220"/>
+    </w:pPr>
+  </w:style>
+  <w:style w:type="paragraph" w:styleId="TDC3">
+    <w:name w:val="toc 3"/>
+    <w:basedOn w:val="Normal"/>
+    <w:next w:val="Normal"/>
+    <w:autoRedefine/>
+    <w:uiPriority w:val="39"/>
+    <w:unhideWhenUsed/>
+    <w:rsid w:val="00740D96"/>
+    <w:pPr>
+      <w:spacing w:after="100"/>
+      <w:ind w:left="440"/>
+    </w:pPr>
+  </w:style>
+  <w:style w:type="character" w:styleId="Hipervnculo">
+    <w:name w:val="Hyperlink"/>
+    <w:basedOn w:val="Fuentedeprrafopredeter"/>
+    <w:uiPriority w:val="99"/>
+    <w:unhideWhenUsed/>
+    <w:rsid w:val="00740D96"/>
+    <w:rPr>
+      <w:color w:val="0563C1" w:themeColor="hyperlink"/>
+      <w:u w:val="single"/>
+    </w:rPr>
+  </w:style>
+  <w:style w:type="paragraph" w:styleId="Encabezado">
+    <w:name w:val="header"/>
+    <w:basedOn w:val="Normal"/>
+    <w:link w:val="EncabezadoCar"/>
+    <w:uiPriority w:val="99"/>
+    <w:unhideWhenUsed/>
+    <w:rsid w:val="00390E93"/>
+    <w:pPr>
+      <w:tabs>
+        <w:tab w:val="center" w:pos="4252"/>
+        <w:tab w:val="right" w:pos="8504"/>
+      </w:tabs>
+      <w:spacing w:after="0" w:line="240" w:lineRule="auto"/>
+    </w:pPr>
+  </w:style>
+  <w:style w:type="character" w:customStyle="1" w:styleId="EncabezadoCar">
+    <w:name w:val="Encabezado Car"/>
+    <w:basedOn w:val="Fuentedeprrafopredeter"/>
+    <w:link w:val="Encabezado"/>
+    <w:uiPriority w:val="99"/>
+    <w:rsid w:val="00390E93"/>
+  </w:style>
+  <w:style w:type="paragraph" w:styleId="Piedepgina">
+    <w:name w:val="footer"/>
+    <w:basedOn w:val="Normal"/>
+    <w:link w:val="PiedepginaCar"/>
+    <w:uiPriority w:val="99"/>
+    <w:unhideWhenUsed/>
+    <w:rsid w:val="00390E93"/>
+    <w:pPr>
+      <w:tabs>
+        <w:tab w:val="center" w:pos="4252"/>
+        <w:tab w:val="right" w:pos="8504"/>
+      </w:tabs>
+      <w:spacing w:after="0" w:line="240" w:lineRule="auto"/>
+    </w:pPr>
+  </w:style>
+  <w:style w:type="character" w:customStyle="1" w:styleId="PiedepginaCar">
+    <w:name w:val="Pie de página Car"/>
+    <w:basedOn w:val="Fuentedeprrafopredeter"/>
+    <w:link w:val="Piedepgina"/>
+    <w:uiPriority w:val="99"/>
+    <w:rsid w:val="00390E93"/>
   </w:style>
 </w:styles>
 </file>

</xml_diff>